<commit_message>
Fragen an Frau Schäfer + Bearbeitung Kaptiel 4
</commit_message>
<xml_diff>
--- a/Beleg_LGS.docx
+++ b/Beleg_LGS.docx
@@ -254,7 +254,7 @@
           <w:numId w:val="0"/>
         </w:numPr>
       </w:pPr>
-      <w:bookmarkStart w:id="0" w:name="_Toc138863179"/>
+      <w:bookmarkStart w:id="0" w:name="_Toc139015362"/>
       <w:r>
         <w:lastRenderedPageBreak/>
         <w:t>Inhaltsverzeichnis</w:t>
@@ -264,6 +264,304 @@
     <w:p>
       <w:pPr>
         <w:pStyle w:val="Verzeichnis1"/>
+        <w:rPr>
+          <w:rFonts w:asciiTheme="minorHAnsi" w:eastAsiaTheme="minorEastAsia" w:hAnsiTheme="minorHAnsi" w:cstheme="minorBidi"/>
+          <w:b w:val="0"/>
+          <w:kern w:val="2"/>
+          <w:szCs w:val="22"/>
+          <w14:ligatures w14:val="standardContextual"/>
+        </w:rPr>
+      </w:pPr>
+      <w:r>
+        <w:fldChar w:fldCharType="begin"/>
+      </w:r>
+      <w:r>
+        <w:instrText xml:space="preserve"> </w:instrText>
+      </w:r>
+      <w:r>
+        <w:instrText>TOC</w:instrText>
+      </w:r>
+      <w:r>
+        <w:instrText xml:space="preserve"> \o "1-3" \t "Agenda;1" </w:instrText>
+      </w:r>
+      <w:r>
+        <w:fldChar w:fldCharType="separate"/>
+      </w:r>
+      <w:r>
+        <w:t>Inhaltsverzeichnis</w:t>
+      </w:r>
+      <w:r>
+        <w:tab/>
+      </w:r>
+      <w:r>
+        <w:fldChar w:fldCharType="begin"/>
+      </w:r>
+      <w:r>
+        <w:instrText xml:space="preserve"> PAGEREF _Toc139015362 \h </w:instrText>
+      </w:r>
+      <w:r>
+        <w:fldChar w:fldCharType="separate"/>
+      </w:r>
+      <w:r>
+        <w:t>1</w:t>
+      </w:r>
+      <w:r>
+        <w:fldChar w:fldCharType="end"/>
+      </w:r>
+    </w:p>
+    <w:p>
+      <w:pPr>
+        <w:pStyle w:val="Verzeichnis1"/>
+        <w:rPr>
+          <w:rFonts w:asciiTheme="minorHAnsi" w:eastAsiaTheme="minorEastAsia" w:hAnsiTheme="minorHAnsi" w:cstheme="minorBidi"/>
+          <w:b w:val="0"/>
+          <w:kern w:val="2"/>
+          <w:szCs w:val="22"/>
+          <w14:ligatures w14:val="standardContextual"/>
+        </w:rPr>
+      </w:pPr>
+      <w:r>
+        <w:t>1</w:t>
+      </w:r>
+      <w:r>
+        <w:rPr>
+          <w:rFonts w:asciiTheme="minorHAnsi" w:eastAsiaTheme="minorEastAsia" w:hAnsiTheme="minorHAnsi" w:cstheme="minorBidi"/>
+          <w:b w:val="0"/>
+          <w:kern w:val="2"/>
+          <w:szCs w:val="22"/>
+          <w14:ligatures w14:val="standardContextual"/>
+        </w:rPr>
+        <w:tab/>
+      </w:r>
+      <w:r>
+        <w:t>Einleitung</w:t>
+      </w:r>
+      <w:r>
+        <w:tab/>
+      </w:r>
+      <w:r>
+        <w:fldChar w:fldCharType="begin"/>
+      </w:r>
+      <w:r>
+        <w:instrText xml:space="preserve"> PAGEREF _Toc139015363 \h </w:instrText>
+      </w:r>
+      <w:r>
+        <w:fldChar w:fldCharType="separate"/>
+      </w:r>
+      <w:r>
+        <w:t>2</w:t>
+      </w:r>
+      <w:r>
+        <w:fldChar w:fldCharType="end"/>
+      </w:r>
+    </w:p>
+    <w:p>
+      <w:pPr>
+        <w:pStyle w:val="Verzeichnis1"/>
+        <w:rPr>
+          <w:rFonts w:asciiTheme="minorHAnsi" w:eastAsiaTheme="minorEastAsia" w:hAnsiTheme="minorHAnsi" w:cstheme="minorBidi"/>
+          <w:b w:val="0"/>
+          <w:kern w:val="2"/>
+          <w:szCs w:val="22"/>
+          <w14:ligatures w14:val="standardContextual"/>
+        </w:rPr>
+      </w:pPr>
+      <w:r>
+        <w:t>Gregor Erdmann, Robert Landrock, Alexander Mutz</w:t>
+      </w:r>
+      <w:r>
+        <w:tab/>
+      </w:r>
+      <w:r>
+        <w:fldChar w:fldCharType="begin"/>
+      </w:r>
+      <w:r>
+        <w:instrText xml:space="preserve"> PAGEREF _Toc139015364 \h </w:instrText>
+      </w:r>
+      <w:r>
+        <w:fldChar w:fldCharType="separate"/>
+      </w:r>
+      <w:r>
+        <w:t>2</w:t>
+      </w:r>
+      <w:r>
+        <w:fldChar w:fldCharType="end"/>
+      </w:r>
+    </w:p>
+    <w:p>
+      <w:pPr>
+        <w:pStyle w:val="Verzeichnis1"/>
+        <w:rPr>
+          <w:rFonts w:asciiTheme="minorHAnsi" w:eastAsiaTheme="minorEastAsia" w:hAnsiTheme="minorHAnsi" w:cstheme="minorBidi"/>
+          <w:b w:val="0"/>
+          <w:kern w:val="2"/>
+          <w:szCs w:val="22"/>
+          <w14:ligatures w14:val="standardContextual"/>
+        </w:rPr>
+      </w:pPr>
+      <w:r>
+        <w:t>2</w:t>
+      </w:r>
+      <w:r>
+        <w:rPr>
+          <w:rFonts w:asciiTheme="minorHAnsi" w:eastAsiaTheme="minorEastAsia" w:hAnsiTheme="minorHAnsi" w:cstheme="minorBidi"/>
+          <w:b w:val="0"/>
+          <w:kern w:val="2"/>
+          <w:szCs w:val="22"/>
+          <w14:ligatures w14:val="standardContextual"/>
+        </w:rPr>
+        <w:tab/>
+      </w:r>
+      <w:r>
+        <w:t>Forschungsfragen</w:t>
+      </w:r>
+      <w:r>
+        <w:tab/>
+      </w:r>
+      <w:r>
+        <w:fldChar w:fldCharType="begin"/>
+      </w:r>
+      <w:r>
+        <w:instrText xml:space="preserve"> PAGEREF _Toc139015365 \h </w:instrText>
+      </w:r>
+      <w:r>
+        <w:fldChar w:fldCharType="separate"/>
+      </w:r>
+      <w:r>
+        <w:t>3</w:t>
+      </w:r>
+      <w:r>
+        <w:fldChar w:fldCharType="end"/>
+      </w:r>
+    </w:p>
+    <w:p>
+      <w:pPr>
+        <w:pStyle w:val="Verzeichnis1"/>
+        <w:rPr>
+          <w:rFonts w:asciiTheme="minorHAnsi" w:eastAsiaTheme="minorEastAsia" w:hAnsiTheme="minorHAnsi" w:cstheme="minorBidi"/>
+          <w:b w:val="0"/>
+          <w:kern w:val="2"/>
+          <w:szCs w:val="22"/>
+          <w14:ligatures w14:val="standardContextual"/>
+        </w:rPr>
+      </w:pPr>
+      <w:r>
+        <w:t>3</w:t>
+      </w:r>
+      <w:r>
+        <w:rPr>
+          <w:rFonts w:asciiTheme="minorHAnsi" w:eastAsiaTheme="minorEastAsia" w:hAnsiTheme="minorHAnsi" w:cstheme="minorBidi"/>
+          <w:b w:val="0"/>
+          <w:kern w:val="2"/>
+          <w:szCs w:val="22"/>
+          <w14:ligatures w14:val="standardContextual"/>
+        </w:rPr>
+        <w:tab/>
+      </w:r>
+      <w:r>
+        <w:t>Ablauf</w:t>
+      </w:r>
+      <w:r>
+        <w:tab/>
+      </w:r>
+      <w:r>
+        <w:fldChar w:fldCharType="begin"/>
+      </w:r>
+      <w:r>
+        <w:instrText xml:space="preserve"> PAGEREF _Toc139015366 \h </w:instrText>
+      </w:r>
+      <w:r>
+        <w:fldChar w:fldCharType="separate"/>
+      </w:r>
+      <w:r>
+        <w:t>4</w:t>
+      </w:r>
+      <w:r>
+        <w:fldChar w:fldCharType="end"/>
+      </w:r>
+    </w:p>
+    <w:p>
+      <w:pPr>
+        <w:pStyle w:val="Verzeichnis1"/>
+        <w:rPr>
+          <w:rFonts w:asciiTheme="minorHAnsi" w:eastAsiaTheme="minorEastAsia" w:hAnsiTheme="minorHAnsi" w:cstheme="minorBidi"/>
+          <w:b w:val="0"/>
+          <w:kern w:val="2"/>
+          <w:szCs w:val="22"/>
+          <w14:ligatures w14:val="standardContextual"/>
+        </w:rPr>
+      </w:pPr>
+      <w:r>
+        <w:t>4</w:t>
+      </w:r>
+      <w:r>
+        <w:rPr>
+          <w:rFonts w:asciiTheme="minorHAnsi" w:eastAsiaTheme="minorEastAsia" w:hAnsiTheme="minorHAnsi" w:cstheme="minorBidi"/>
+          <w:b w:val="0"/>
+          <w:kern w:val="2"/>
+          <w:szCs w:val="22"/>
+          <w14:ligatures w14:val="standardContextual"/>
+        </w:rPr>
+        <w:tab/>
+      </w:r>
+      <w:r>
+        <w:t>Druckprozess</w:t>
+      </w:r>
+      <w:r>
+        <w:tab/>
+      </w:r>
+      <w:r>
+        <w:fldChar w:fldCharType="begin"/>
+      </w:r>
+      <w:r>
+        <w:instrText xml:space="preserve"> PAGEREF _Toc139015367 \h </w:instrText>
+      </w:r>
+      <w:r>
+        <w:fldChar w:fldCharType="separate"/>
+      </w:r>
+      <w:r>
+        <w:t>5</w:t>
+      </w:r>
+      <w:r>
+        <w:fldChar w:fldCharType="end"/>
+      </w:r>
+    </w:p>
+    <w:p>
+      <w:pPr>
+        <w:pStyle w:val="Verzeichnis1"/>
+        <w:rPr>
+          <w:rFonts w:asciiTheme="minorHAnsi" w:eastAsiaTheme="minorEastAsia" w:hAnsiTheme="minorHAnsi" w:cstheme="minorBidi"/>
+          <w:b w:val="0"/>
+          <w:kern w:val="2"/>
+          <w:szCs w:val="22"/>
+          <w14:ligatures w14:val="standardContextual"/>
+        </w:rPr>
+      </w:pPr>
+      <w:r>
+        <w:t>Gregor Erdmann</w:t>
+      </w:r>
+      <w:r>
+        <w:tab/>
+      </w:r>
+      <w:r>
+        <w:fldChar w:fldCharType="begin"/>
+      </w:r>
+      <w:r>
+        <w:instrText xml:space="preserve"> PAGEREF _Toc139015368 \h </w:instrText>
+      </w:r>
+      <w:r>
+        <w:fldChar w:fldCharType="separate"/>
+      </w:r>
+      <w:r>
+        <w:t>5</w:t>
+      </w:r>
+      <w:r>
+        <w:fldChar w:fldCharType="end"/>
+      </w:r>
+    </w:p>
+    <w:p>
+      <w:pPr>
+        <w:pStyle w:val="Verzeichnis2"/>
         <w:rPr>
           <w:rFonts w:asciiTheme="minorHAnsi" w:eastAsiaTheme="minorEastAsia" w:hAnsiTheme="minorHAnsi" w:cstheme="minorBidi"/>
           <w:kern w:val="2"/>
@@ -272,54 +570,7 @@
         </w:rPr>
       </w:pPr>
       <w:r>
-        <w:fldChar w:fldCharType="begin"/>
-      </w:r>
-      <w:r>
-        <w:instrText xml:space="preserve"> </w:instrText>
-      </w:r>
-      <w:r>
-        <w:instrText>TOC</w:instrText>
-      </w:r>
-      <w:r>
-        <w:instrText xml:space="preserve"> \o "1-3" \t "Agenda;1" </w:instrText>
-      </w:r>
-      <w:r>
-        <w:fldChar w:fldCharType="separate"/>
-      </w:r>
-      <w:r>
-        <w:t>Inhaltsverzeichnis</w:t>
-      </w:r>
-      <w:r>
-        <w:tab/>
-      </w:r>
-      <w:r>
-        <w:fldChar w:fldCharType="begin"/>
-      </w:r>
-      <w:r>
-        <w:instrText xml:space="preserve"> PAGEREF _Toc138863179 \h </w:instrText>
-      </w:r>
-      <w:r>
-        <w:fldChar w:fldCharType="separate"/>
-      </w:r>
-      <w:r>
-        <w:t>1</w:t>
-      </w:r>
-      <w:r>
-        <w:fldChar w:fldCharType="end"/>
-      </w:r>
-    </w:p>
-    <w:p>
-      <w:pPr>
-        <w:pStyle w:val="Verzeichnis1"/>
-        <w:rPr>
-          <w:rFonts w:asciiTheme="minorHAnsi" w:eastAsiaTheme="minorEastAsia" w:hAnsiTheme="minorHAnsi" w:cstheme="minorBidi"/>
-          <w:kern w:val="2"/>
-          <w:szCs w:val="22"/>
-          <w14:ligatures w14:val="standardContextual"/>
-        </w:rPr>
-      </w:pPr>
-      <w:r>
-        <w:t>1</w:t>
+        <w:t>4.1</w:t>
       </w:r>
       <w:r>
         <w:rPr>
@@ -331,7 +582,7 @@
         <w:tab/>
       </w:r>
       <w:r>
-        <w:t>Einleitung</w:t>
+        <w:t>Drucker</w:t>
       </w:r>
       <w:r>
         <w:tab/>
@@ -340,13 +591,13 @@
         <w:fldChar w:fldCharType="begin"/>
       </w:r>
       <w:r>
-        <w:instrText xml:space="preserve"> PAGEREF _Toc138863180 \h </w:instrText>
+        <w:instrText xml:space="preserve"> PAGEREF _Toc139015369 \h </w:instrText>
       </w:r>
       <w:r>
         <w:fldChar w:fldCharType="separate"/>
       </w:r>
       <w:r>
-        <w:t>2</w:t>
+        <w:t>5</w:t>
       </w:r>
       <w:r>
         <w:fldChar w:fldCharType="end"/>
@@ -357,60 +608,42 @@
         <w:pStyle w:val="Verzeichnis1"/>
         <w:rPr>
           <w:rFonts w:asciiTheme="minorHAnsi" w:eastAsiaTheme="minorEastAsia" w:hAnsiTheme="minorHAnsi" w:cstheme="minorBidi"/>
+          <w:b w:val="0"/>
           <w:kern w:val="2"/>
           <w:szCs w:val="22"/>
           <w14:ligatures w14:val="standardContextual"/>
         </w:rPr>
       </w:pPr>
       <w:r>
-        <w:t>Literaturverzeichnis</w:t>
-      </w:r>
-      <w:r>
-        <w:tab/>
-      </w:r>
-      <w:r>
-        <w:fldChar w:fldCharType="begin"/>
-      </w:r>
-      <w:r>
-        <w:instrText xml:space="preserve"> PAGEREF _Toc138863181 \h </w:instrText>
-      </w:r>
-      <w:r>
-        <w:fldChar w:fldCharType="separate"/>
-      </w:r>
-      <w:r>
-        <w:t>3</w:t>
-      </w:r>
-      <w:r>
-        <w:fldChar w:fldCharType="end"/>
-      </w:r>
-    </w:p>
-    <w:p>
-      <w:pPr>
-        <w:pStyle w:val="Verzeichnis1"/>
+        <w:t>5</w:t>
+      </w:r>
+      <w:r>
         <w:rPr>
           <w:rFonts w:asciiTheme="minorHAnsi" w:eastAsiaTheme="minorEastAsia" w:hAnsiTheme="minorHAnsi" w:cstheme="minorBidi"/>
+          <w:b w:val="0"/>
           <w:kern w:val="2"/>
           <w:szCs w:val="22"/>
           <w14:ligatures w14:val="standardContextual"/>
         </w:rPr>
-      </w:pPr>
-      <w:r>
-        <w:t>Abbildungsverzeichnis</w:t>
-      </w:r>
-      <w:r>
         <w:tab/>
       </w:r>
       <w:r>
+        <w:t>Bewertung des Drucks</w:t>
+      </w:r>
+      <w:r>
+        <w:tab/>
+      </w:r>
+      <w:r>
         <w:fldChar w:fldCharType="begin"/>
       </w:r>
       <w:r>
-        <w:instrText xml:space="preserve"> PAGEREF _Toc138863182 \h </w:instrText>
+        <w:instrText xml:space="preserve"> PAGEREF _Toc139015370 \h </w:instrText>
       </w:r>
       <w:r>
         <w:fldChar w:fldCharType="separate"/>
       </w:r>
       <w:r>
-        <w:t>4</w:t>
+        <w:t>7</w:t>
       </w:r>
       <w:r>
         <w:fldChar w:fldCharType="end"/>
@@ -421,42 +654,156 @@
         <w:pStyle w:val="Verzeichnis1"/>
         <w:rPr>
           <w:rFonts w:asciiTheme="minorHAnsi" w:eastAsiaTheme="minorEastAsia" w:hAnsiTheme="minorHAnsi" w:cstheme="minorBidi"/>
+          <w:b w:val="0"/>
           <w:kern w:val="2"/>
           <w:szCs w:val="22"/>
           <w14:ligatures w14:val="standardContextual"/>
         </w:rPr>
       </w:pPr>
       <w:r>
-        <w:t>Tabellenverzeichnis</w:t>
-      </w:r>
-      <w:r>
-        <w:tab/>
-      </w:r>
-      <w:r>
-        <w:fldChar w:fldCharType="begin"/>
-      </w:r>
-      <w:r>
-        <w:instrText xml:space="preserve"> PAGEREF _Toc138863183 \h </w:instrText>
-      </w:r>
-      <w:r>
-        <w:fldChar w:fldCharType="separate"/>
-      </w:r>
-      <w:r>
-        <w:t>4</w:t>
-      </w:r>
-      <w:r>
-        <w:fldChar w:fldCharType="end"/>
-      </w:r>
-    </w:p>
-    <w:p>
-      <w:pPr>
-        <w:pStyle w:val="Verzeichnis1"/>
+        <w:t>6</w:t>
+      </w:r>
+      <w:r>
         <w:rPr>
           <w:rFonts w:asciiTheme="minorHAnsi" w:eastAsiaTheme="minorEastAsia" w:hAnsiTheme="minorHAnsi" w:cstheme="minorBidi"/>
+          <w:b w:val="0"/>
           <w:kern w:val="2"/>
           <w:szCs w:val="22"/>
           <w14:ligatures w14:val="standardContextual"/>
         </w:rPr>
+        <w:tab/>
+      </w:r>
+      <w:r>
+        <w:t>Zusammenfassung und Fazit</w:t>
+      </w:r>
+      <w:r>
+        <w:tab/>
+      </w:r>
+      <w:r>
+        <w:fldChar w:fldCharType="begin"/>
+      </w:r>
+      <w:r>
+        <w:instrText xml:space="preserve"> PAGEREF _Toc139015371 \h </w:instrText>
+      </w:r>
+      <w:r>
+        <w:fldChar w:fldCharType="separate"/>
+      </w:r>
+      <w:r>
+        <w:t>8</w:t>
+      </w:r>
+      <w:r>
+        <w:fldChar w:fldCharType="end"/>
+      </w:r>
+    </w:p>
+    <w:p>
+      <w:pPr>
+        <w:pStyle w:val="Verzeichnis1"/>
+        <w:rPr>
+          <w:rFonts w:asciiTheme="minorHAnsi" w:eastAsiaTheme="minorEastAsia" w:hAnsiTheme="minorHAnsi" w:cstheme="minorBidi"/>
+          <w:b w:val="0"/>
+          <w:kern w:val="2"/>
+          <w:szCs w:val="22"/>
+          <w14:ligatures w14:val="standardContextual"/>
+        </w:rPr>
+      </w:pPr>
+      <w:r>
+        <w:t>Literaturverzeichnis</w:t>
+      </w:r>
+      <w:r>
+        <w:tab/>
+      </w:r>
+      <w:r>
+        <w:fldChar w:fldCharType="begin"/>
+      </w:r>
+      <w:r>
+        <w:instrText xml:space="preserve"> PAGEREF _Toc139015372 \h </w:instrText>
+      </w:r>
+      <w:r>
+        <w:fldChar w:fldCharType="separate"/>
+      </w:r>
+      <w:r>
+        <w:t>9</w:t>
+      </w:r>
+      <w:r>
+        <w:fldChar w:fldCharType="end"/>
+      </w:r>
+    </w:p>
+    <w:p>
+      <w:pPr>
+        <w:pStyle w:val="Verzeichnis1"/>
+        <w:rPr>
+          <w:rFonts w:asciiTheme="minorHAnsi" w:eastAsiaTheme="minorEastAsia" w:hAnsiTheme="minorHAnsi" w:cstheme="minorBidi"/>
+          <w:b w:val="0"/>
+          <w:kern w:val="2"/>
+          <w:szCs w:val="22"/>
+          <w14:ligatures w14:val="standardContextual"/>
+        </w:rPr>
+      </w:pPr>
+      <w:r>
+        <w:t>Abbildungsverzeichnis</w:t>
+      </w:r>
+      <w:r>
+        <w:tab/>
+      </w:r>
+      <w:r>
+        <w:fldChar w:fldCharType="begin"/>
+      </w:r>
+      <w:r>
+        <w:instrText xml:space="preserve"> PAGEREF _Toc139015373 \h </w:instrText>
+      </w:r>
+      <w:r>
+        <w:fldChar w:fldCharType="separate"/>
+      </w:r>
+      <w:r>
+        <w:t>10</w:t>
+      </w:r>
+      <w:r>
+        <w:fldChar w:fldCharType="end"/>
+      </w:r>
+    </w:p>
+    <w:p>
+      <w:pPr>
+        <w:pStyle w:val="Verzeichnis1"/>
+        <w:rPr>
+          <w:rFonts w:asciiTheme="minorHAnsi" w:eastAsiaTheme="minorEastAsia" w:hAnsiTheme="minorHAnsi" w:cstheme="minorBidi"/>
+          <w:b w:val="0"/>
+          <w:kern w:val="2"/>
+          <w:szCs w:val="22"/>
+          <w14:ligatures w14:val="standardContextual"/>
+        </w:rPr>
+      </w:pPr>
+      <w:r>
+        <w:t>Tabellenverzeichnis</w:t>
+      </w:r>
+      <w:r>
+        <w:tab/>
+      </w:r>
+      <w:r>
+        <w:fldChar w:fldCharType="begin"/>
+      </w:r>
+      <w:r>
+        <w:instrText xml:space="preserve"> PAGEREF _Toc139015374 \h </w:instrText>
+      </w:r>
+      <w:r>
+        <w:fldChar w:fldCharType="separate"/>
+      </w:r>
+      <w:r>
+        <w:t>10</w:t>
+      </w:r>
+      <w:r>
+        <w:fldChar w:fldCharType="end"/>
+      </w:r>
+    </w:p>
+    <w:p>
+      <w:pPr>
+        <w:pStyle w:val="Verzeichnis1"/>
+        <w:rPr>
+          <w:rFonts w:asciiTheme="minorHAnsi" w:eastAsiaTheme="minorEastAsia" w:hAnsiTheme="minorHAnsi" w:cstheme="minorBidi"/>
+          <w:b w:val="0"/>
+          <w:kern w:val="2"/>
+          <w:szCs w:val="22"/>
+          <w14:ligatures w14:val="standardContextual"/>
+        </w:rPr>
       </w:pPr>
       <w:r>
         <w:t>Erklärung über die eigenständige Erstellung der Arbeit</w:t>
@@ -468,13 +815,13 @@
         <w:fldChar w:fldCharType="begin"/>
       </w:r>
       <w:r>
-        <w:instrText xml:space="preserve"> PAGEREF _Toc138863184 \h </w:instrText>
+        <w:instrText xml:space="preserve"> PAGEREF _Toc139015375 \h </w:instrText>
       </w:r>
       <w:r>
         <w:fldChar w:fldCharType="separate"/>
       </w:r>
       <w:r>
-        <w:t>5</w:t>
+        <w:t>11</w:t>
       </w:r>
       <w:r>
         <w:fldChar w:fldCharType="end"/>
@@ -496,7 +843,7 @@
       <w:pPr>
         <w:pStyle w:val="berschrift1"/>
       </w:pPr>
-      <w:bookmarkStart w:id="2" w:name="_Toc138863180"/>
+      <w:bookmarkStart w:id="2" w:name="_Toc139015363"/>
       <w:r>
         <w:lastRenderedPageBreak/>
         <w:t>Einleitung</w:t>
@@ -508,12 +855,14 @@
       <w:pPr>
         <w:pStyle w:val="Credits"/>
       </w:pPr>
+      <w:bookmarkStart w:id="3" w:name="_Toc139015364"/>
       <w:r>
         <w:t xml:space="preserve">Gregor Erdmann, Robert Landrock, </w:t>
       </w:r>
       <w:r>
         <w:t>Alexander Mutz</w:t>
       </w:r>
+      <w:bookmarkEnd w:id="3"/>
     </w:p>
     <w:p>
       <w:r>
@@ -533,7 +882,7 @@
       <w:pPr>
         <w:pStyle w:val="Tabellenberschrift"/>
       </w:pPr>
-      <w:bookmarkStart w:id="3" w:name="_Toc138863700"/>
+      <w:bookmarkStart w:id="4" w:name="_Toc139015377"/>
       <w:r>
         <w:t xml:space="preserve">Tabelle </w:t>
       </w:r>
@@ -567,7 +916,7 @@
       <w:r>
         <w:t>Bearbeitungsübersicht</w:t>
       </w:r>
-      <w:bookmarkEnd w:id="3"/>
+      <w:bookmarkEnd w:id="4"/>
       <w:r>
         <w:t xml:space="preserve"> </w:t>
       </w:r>
@@ -735,46 +1084,371 @@
       <w:pPr>
         <w:pStyle w:val="berschrift1"/>
       </w:pPr>
+      <w:bookmarkStart w:id="5" w:name="_Toc139015365"/>
       <w:r>
         <w:lastRenderedPageBreak/>
         <w:t>Forschungsfragen</w:t>
       </w:r>
+      <w:bookmarkEnd w:id="5"/>
     </w:p>
     <w:p>
       <w:pPr>
         <w:pStyle w:val="berschrift1"/>
       </w:pPr>
+      <w:bookmarkStart w:id="6" w:name="_Toc139015366"/>
       <w:r>
         <w:lastRenderedPageBreak/>
         <w:t>Ablauf</w:t>
       </w:r>
+      <w:bookmarkEnd w:id="6"/>
     </w:p>
     <w:p>
       <w:pPr>
         <w:pStyle w:val="berschrift1"/>
       </w:pPr>
+      <w:bookmarkStart w:id="7" w:name="_Toc139015367"/>
       <w:r>
         <w:lastRenderedPageBreak/>
         <w:t>Druckprozess</w:t>
       </w:r>
+      <w:bookmarkEnd w:id="7"/>
+    </w:p>
+    <w:p>
+      <w:pPr>
+        <w:pStyle w:val="Credits"/>
+      </w:pPr>
+      <w:bookmarkStart w:id="8" w:name="_Toc139015368"/>
+      <w:r>
+        <w:t>Gregor Erdmann</w:t>
+      </w:r>
+      <w:bookmarkEnd w:id="8"/>
+    </w:p>
+    <w:p>
+      <w:r>
+        <w:t xml:space="preserve">In diesem Abschnitt beschäftigen wir uns mit dem Drucker und seiner Arbeitsweise, dem Druckprozess, dabei aufgetretenen Fehlern und dem Ergebnis des Drucks. </w:t>
+      </w:r>
+    </w:p>
+    <w:p>
+      <w:pPr>
+        <w:pStyle w:val="berschrift2"/>
+      </w:pPr>
+      <w:bookmarkStart w:id="9" w:name="_Toc139015369"/>
+      <w:r>
+        <w:t>Drucker</w:t>
+      </w:r>
+      <w:bookmarkEnd w:id="9"/>
+    </w:p>
+    <w:p>
+      <w:r>
+        <w:t>Der verwendete Drucker ist ein FORMIGA P110 von der Firma EOS GmbH</w:t>
+      </w:r>
+      <w:r>
+        <w:t xml:space="preserve"> (siehe </w:t>
+      </w:r>
+      <w:r>
+        <w:fldChar w:fldCharType="begin"/>
+      </w:r>
+      <w:r>
+        <w:instrText xml:space="preserve"> REF _Ref139015290 \h </w:instrText>
+      </w:r>
+      <w:r>
+        <w:fldChar w:fldCharType="separate"/>
+      </w:r>
+      <w:r>
+        <w:t xml:space="preserve">Abbildung </w:t>
+      </w:r>
+      <w:r>
+        <w:rPr>
+          <w:noProof/>
+        </w:rPr>
+        <w:t>1</w:t>
+      </w:r>
+      <w:r>
+        <w:t>: FORMIGA P110</w:t>
+      </w:r>
+      <w:r>
+        <w:fldChar w:fldCharType="end"/>
+      </w:r>
+      <w:r>
+        <w:t>)</w:t>
+      </w:r>
+      <w:r>
+        <w:t xml:space="preserve">. </w:t>
+      </w:r>
+    </w:p>
+    <w:p>
+      <w:pPr>
+        <w:keepNext/>
+        <w:jc w:val="center"/>
+      </w:pPr>
+      <w:r>
+        <w:rPr>
+          <w:noProof/>
+        </w:rPr>
+        <w:drawing>
+          <wp:inline distT="0" distB="0" distL="0" distR="0" wp14:anchorId="673A06D9" wp14:editId="406ADB62">
+            <wp:extent cx="1955800" cy="2394768"/>
+            <wp:effectExtent l="0" t="0" r="6350" b="5715"/>
+            <wp:docPr id="2018136403" name="Grafik 1"/>
+            <wp:cNvGraphicFramePr>
+              <a:graphicFrameLocks xmlns:a="http://schemas.openxmlformats.org/drawingml/2006/main" noChangeAspect="1"/>
+            </wp:cNvGraphicFramePr>
+            <a:graphic xmlns:a="http://schemas.openxmlformats.org/drawingml/2006/main">
+              <a:graphicData uri="http://schemas.openxmlformats.org/drawingml/2006/picture">
+                <pic:pic xmlns:pic="http://schemas.openxmlformats.org/drawingml/2006/picture">
+                  <pic:nvPicPr>
+                    <pic:cNvPr id="2018136403" name="Grafik 2018136403"/>
+                    <pic:cNvPicPr/>
+                  </pic:nvPicPr>
+                  <pic:blipFill>
+                    <a:blip r:embed="rId8"/>
+                    <a:stretch>
+                      <a:fillRect/>
+                    </a:stretch>
+                  </pic:blipFill>
+                  <pic:spPr>
+                    <a:xfrm>
+                      <a:off x="0" y="0"/>
+                      <a:ext cx="1963669" cy="2404404"/>
+                    </a:xfrm>
+                    <a:prstGeom prst="rect">
+                      <a:avLst/>
+                    </a:prstGeom>
+                  </pic:spPr>
+                </pic:pic>
+              </a:graphicData>
+            </a:graphic>
+          </wp:inline>
+        </w:drawing>
+      </w:r>
+    </w:p>
+    <w:p>
+      <w:pPr>
+        <w:pStyle w:val="Beschriftung"/>
+        <w:jc w:val="center"/>
+      </w:pPr>
+      <w:bookmarkStart w:id="10" w:name="_Ref139015290"/>
+      <w:bookmarkStart w:id="11" w:name="_Toc139015376"/>
+      <w:r>
+        <w:t xml:space="preserve">Abbildung </w:t>
+      </w:r>
+      <w:fldSimple w:instr=" SEQ Abbildung \* ARABIC ">
+        <w:r>
+          <w:rPr>
+            <w:noProof/>
+          </w:rPr>
+          <w:t>1</w:t>
+        </w:r>
+      </w:fldSimple>
+      <w:r>
+        <w:t>: FORMIGA P110</w:t>
+      </w:r>
+      <w:bookmarkEnd w:id="10"/>
+      <w:bookmarkEnd w:id="11"/>
+    </w:p>
+    <w:p>
+      <w:r>
+        <w:t>Dieses Modell ist ein selektiver Laser-Sinter-Drucker, kurz SLS-Drucker.</w:t>
+      </w:r>
+      <w:r>
+        <w:t xml:space="preserve"> </w:t>
+      </w:r>
+      <w:r>
+        <w:t>„</w:t>
+      </w:r>
+      <w:r>
+        <w:t>Das selektive Lasersintern (SLS) basiert auf dem Schmelzen eines Kunststoffpulvers mit einem Laser.</w:t>
+      </w:r>
+      <w:r>
+        <w:t>“</w:t>
+      </w:r>
+      <w:r>
+        <w:t xml:space="preserve"> </w:t>
+      </w:r>
+      <w:sdt>
+        <w:sdtPr>
+          <w:id w:val="218713822"/>
+          <w:citation/>
+        </w:sdtPr>
+        <w:sdtContent>
+          <w:r>
+            <w:fldChar w:fldCharType="begin"/>
+          </w:r>
+          <w:r>
+            <w:instrText xml:space="preserve">CITATION 3dn22 \l 1031 </w:instrText>
+          </w:r>
+          <w:r>
+            <w:fldChar w:fldCharType="separate"/>
+          </w:r>
+          <w:r>
+            <w:rPr>
+              <w:noProof/>
+            </w:rPr>
+            <w:t>(3dnatives.com, 2022)</w:t>
+          </w:r>
+          <w:r>
+            <w:fldChar w:fldCharType="end"/>
+          </w:r>
+        </w:sdtContent>
+      </w:sdt>
+      <w:r>
+        <w:t xml:space="preserve"> Das </w:t>
+      </w:r>
+      <w:r>
+        <w:t>verwendete Material bei unserem Druck ist PA12, auch genannt PA2200. „</w:t>
+      </w:r>
+      <w:r>
+        <w:t>Polyamid 12 (PA 12) ist ein thermoplastischer, teilkristalliner und linear aufgebauter Kunststoff. Er ist zugleich der leichteste aller Polyamid-Kunststoffe. Die Dichte des kompakten Materials liegt nur wenig über 1.</w:t>
+      </w:r>
+      <w:r>
+        <w:t xml:space="preserve">“ </w:t>
+      </w:r>
+      <w:sdt>
+        <w:sdtPr>
+          <w:id w:val="-1994406267"/>
+          <w:citation/>
+        </w:sdtPr>
+        <w:sdtContent>
+          <w:r>
+            <w:fldChar w:fldCharType="begin"/>
+          </w:r>
+          <w:r>
+            <w:instrText xml:space="preserve">CITATION Rei \y  \l 1031 </w:instrText>
+          </w:r>
+          <w:r>
+            <w:fldChar w:fldCharType="separate"/>
+          </w:r>
+          <w:r>
+            <w:rPr>
+              <w:noProof/>
+            </w:rPr>
+            <w:t>(Reichet Chemietechnik GmbH + Co.)</w:t>
+          </w:r>
+          <w:r>
+            <w:fldChar w:fldCharType="end"/>
+          </w:r>
+        </w:sdtContent>
+      </w:sdt>
+      <w:r>
+        <w:t xml:space="preserve"> Das Material wird im Drucker vorgeheizt auf eine Temperatur von </w:t>
+      </w:r>
+      <w:r>
+        <w:rPr>
+          <w:color w:val="FF0000"/>
+        </w:rPr>
+        <w:t>XXX</w:t>
+      </w:r>
+      <w:r>
+        <w:t> °C. Sobald das Material die Temperatur erreicht hat, beginnt der Druck. Dabei erhitzt ein CO</w:t>
+      </w:r>
+      <w:r>
+        <w:rPr>
+          <w:vertAlign w:val="subscript"/>
+        </w:rPr>
+        <w:t xml:space="preserve">2 </w:t>
+      </w:r>
+      <w:r>
+        <w:t xml:space="preserve">Laser das Material </w:t>
+      </w:r>
+      <w:r>
+        <w:t xml:space="preserve">schichtweise </w:t>
+      </w:r>
+      <w:r>
+        <w:t>weiter</w:t>
+      </w:r>
+      <w:r>
+        <w:t xml:space="preserve"> auf </w:t>
+      </w:r>
+      <w:r>
+        <w:rPr>
+          <w:color w:val="FF0000"/>
+        </w:rPr>
+        <w:t>XXX</w:t>
+      </w:r>
+      <w:r>
+        <w:t> °C</w:t>
+      </w:r>
+      <w:r>
+        <w:t xml:space="preserve">. Nachdem eine Schicht fertig ist, wird eine neue Schicht Pulver aufgetragen, dabei fährt ein Rakel von rechts nach links, bzw. von links nach rechts und verteilt das Material gleichmäßig. Dieser Vorgang wird wiederholt, bis die oberste Schicht des Modells gedruckt ist. Danach kühlt das Material langsam ab. Es entstehen feste Gebilde, an den Stellen, welche vom Laser erhitzt wurden. </w:t>
+      </w:r>
+      <w:r>
+        <w:t xml:space="preserve">Das nicht erhitzte Pulver verbleibt lose in der Druckkammer und muss im Anschluss an den Druck entfernt werden. </w:t>
+      </w:r>
+      <w:r>
+        <w:t>D</w:t>
+      </w:r>
+      <w:r>
+        <w:t>iese</w:t>
+      </w:r>
+      <w:r>
+        <w:t>s Altpulver kann genutzt werden um Probedrucke durchzufüh</w:t>
+      </w:r>
+      <w:r>
+        <w:lastRenderedPageBreak/>
+        <w:t xml:space="preserve">ren, damit die Materialkosten gering bleiben und nicht bei jedem Druck teures Neupulver verwendet werden muss. </w:t>
+      </w:r>
+      <w:r>
+        <w:br/>
+        <w:t xml:space="preserve">Der Druckprozess findet im sogenannten Bauraum statt. Dieser hat die Maße </w:t>
+      </w:r>
+      <w:r>
+        <w:t>200</w:t>
+      </w:r>
+      <w:r>
+        <w:t> </w:t>
+      </w:r>
+      <w:r>
+        <w:t>x</w:t>
+      </w:r>
+      <w:r>
+        <w:t> </w:t>
+      </w:r>
+      <w:r>
+        <w:t>250</w:t>
+      </w:r>
+      <w:r>
+        <w:t> </w:t>
+      </w:r>
+      <w:r>
+        <w:t>x</w:t>
+      </w:r>
+      <w:r>
+        <w:t> </w:t>
+      </w:r>
+      <w:r>
+        <w:t>330</w:t>
+      </w:r>
+      <w:r>
+        <w:t> </w:t>
+      </w:r>
+      <w:r>
+        <w:t>mm</w:t>
+      </w:r>
+      <w:r>
+        <w:t xml:space="preserve">. </w:t>
+      </w:r>
     </w:p>
     <w:p>
       <w:pPr>
         <w:pStyle w:val="berschrift1"/>
       </w:pPr>
+      <w:bookmarkStart w:id="12" w:name="_Toc139015370"/>
       <w:r>
         <w:lastRenderedPageBreak/>
         <w:t>Bewertung des Drucks</w:t>
       </w:r>
+      <w:bookmarkEnd w:id="12"/>
     </w:p>
     <w:p>
       <w:pPr>
         <w:pStyle w:val="berschrift1"/>
       </w:pPr>
+      <w:bookmarkStart w:id="13" w:name="_Toc139015371"/>
       <w:r>
         <w:lastRenderedPageBreak/>
         <w:t>Zusammenfassung und Fazit</w:t>
       </w:r>
+      <w:bookmarkEnd w:id="13"/>
     </w:p>
     <w:p>
       <w:pPr>
@@ -784,9 +1458,9 @@
           <w:numId w:val="0"/>
         </w:numPr>
       </w:pPr>
-      <w:bookmarkStart w:id="4" w:name="_Ref491742270"/>
-      <w:bookmarkStart w:id="5" w:name="_Ref491742277"/>
-      <w:bookmarkStart w:id="6" w:name="_Toc138863181"/>
+      <w:bookmarkStart w:id="14" w:name="_Ref491742270"/>
+      <w:bookmarkStart w:id="15" w:name="_Ref491742277"/>
+      <w:bookmarkStart w:id="16" w:name="_Toc139015372"/>
       <w:r>
         <w:lastRenderedPageBreak/>
         <w:t>L</w:t>
@@ -794,7 +1468,7 @@
       <w:r>
         <w:t>iteraturverzeichnis</w:t>
       </w:r>
-      <w:bookmarkEnd w:id="6"/>
+      <w:bookmarkEnd w:id="16"/>
     </w:p>
     <w:p>
       <w:r>
@@ -822,7 +1496,7 @@
       <w:r>
         <w:t xml:space="preserve"> </w:t>
       </w:r>
-      <w:hyperlink r:id="rId8" w:history="1">
+      <w:hyperlink r:id="rId9" w:history="1">
         <w:r>
           <w:t>https://www.eos.info/de/industrieller-3d-druck/funktionsweise</w:t>
         </w:r>
@@ -841,7 +1515,7 @@
       <w:r>
         <w:t xml:space="preserve">(2022): Polyamid 12. Internet: </w:t>
       </w:r>
-      <w:hyperlink r:id="rId9" w:history="1">
+      <w:hyperlink r:id="rId10" w:history="1">
         <w:r>
           <w:rPr>
             <w:rStyle w:val="Hyperlink"/>
@@ -870,23 +1544,18 @@
       </w:r>
     </w:p>
     <w:p>
+      <w:r>
+        <w:t xml:space="preserve">Materialise (Hrsg.) </w:t>
+      </w:r>
+      <w:r>
+        <w:t xml:space="preserve">(o.J.): </w:t>
+      </w:r>
       <w:proofErr w:type="spellStart"/>
       <w:r>
-        <w:t>Materialise</w:t>
+        <w:t>Materalise</w:t>
       </w:r>
       <w:proofErr w:type="spellEnd"/>
       <w:r>
-        <w:t xml:space="preserve"> (Hrsg.) </w:t>
-      </w:r>
-      <w:r>
-        <w:t xml:space="preserve">(o.J.): </w:t>
-      </w:r>
-      <w:proofErr w:type="spellStart"/>
-      <w:r>
-        <w:t>Materalise</w:t>
-      </w:r>
-      <w:proofErr w:type="spellEnd"/>
-      <w:r>
         <w:t xml:space="preserve"> Software – Magics Schnell</w:t>
       </w:r>
       <w:r>
@@ -894,13 +1563,8 @@
       </w:r>
     </w:p>
     <w:p>
-      <w:proofErr w:type="spellStart"/>
-      <w:r>
-        <w:t>Materialise</w:t>
-      </w:r>
-      <w:proofErr w:type="spellEnd"/>
-      <w:r>
-        <w:t xml:space="preserve"> </w:t>
+      <w:r>
+        <w:t xml:space="preserve">Materialise </w:t>
       </w:r>
       <w:r>
         <w:t>(Hrsg.)</w:t>
@@ -924,7 +1588,7 @@
       <w:r>
         <w:t xml:space="preserve"> </w:t>
       </w:r>
-      <w:hyperlink r:id="rId10" w:history="1">
+      <w:hyperlink r:id="rId11" w:history="1">
         <w:r>
           <w:rPr>
             <w:rStyle w:val="Hyperlink"/>
@@ -952,7 +1616,7 @@
         <w:br/>
         <w:t xml:space="preserve">Internet: </w:t>
       </w:r>
-      <w:hyperlink r:id="rId11" w:history="1">
+      <w:hyperlink r:id="rId12" w:history="1">
         <w:r>
           <w:t>https://de.wikipedia.org/wiki/STL-Schnittstelle</w:t>
         </w:r>
@@ -974,18 +1638,24 @@
           <w:numId w:val="0"/>
         </w:numPr>
       </w:pPr>
-      <w:bookmarkStart w:id="7" w:name="_Toc138863182"/>
+      <w:bookmarkStart w:id="17" w:name="_Toc139015373"/>
       <w:r>
         <w:lastRenderedPageBreak/>
         <w:t>Abbildungsverzeichnis</w:t>
       </w:r>
-      <w:bookmarkEnd w:id="7"/>
-    </w:p>
-    <w:p>
-      <w:r>
+      <w:bookmarkEnd w:id="17"/>
+    </w:p>
+    <w:p>
+      <w:pPr>
+        <w:pStyle w:val="Abbildungsverzeichnis"/>
         <w:rPr>
-          <w:noProof/>
+          <w:rFonts w:asciiTheme="minorHAnsi" w:eastAsiaTheme="minorEastAsia" w:hAnsiTheme="minorHAnsi" w:cstheme="minorBidi"/>
+          <w:kern w:val="2"/>
+          <w:szCs w:val="22"/>
+          <w14:ligatures w14:val="standardContextual"/>
         </w:rPr>
+      </w:pPr>
+      <w:r>
         <w:fldChar w:fldCharType="begin"/>
       </w:r>
       <w:r>
@@ -998,19 +1668,31 @@
         <w:instrText xml:space="preserve"> \c "Abbildung" </w:instrText>
       </w:r>
       <w:r>
-        <w:rPr>
-          <w:noProof/>
-        </w:rPr>
         <w:fldChar w:fldCharType="separate"/>
       </w:r>
       <w:r>
-        <w:rPr>
-          <w:b/>
-          <w:bCs/>
-          <w:noProof/>
-        </w:rPr>
-        <w:t>Es konnten keine Einträge für ein Abbildungsverzeichnis gefunden werden.</w:t>
-      </w:r>
+        <w:t>Abbildung 1: FORMIGA P110</w:t>
+      </w:r>
+      <w:r>
+        <w:tab/>
+      </w:r>
+      <w:r>
+        <w:fldChar w:fldCharType="begin"/>
+      </w:r>
+      <w:r>
+        <w:instrText xml:space="preserve"> PAGEREF _Toc139015376 \h </w:instrText>
+      </w:r>
+      <w:r>
+        <w:fldChar w:fldCharType="separate"/>
+      </w:r>
+      <w:r>
+        <w:t>5</w:t>
+      </w:r>
+      <w:r>
+        <w:fldChar w:fldCharType="end"/>
+      </w:r>
+    </w:p>
+    <w:p>
       <w:r>
         <w:fldChar w:fldCharType="end"/>
       </w:r>
@@ -1024,17 +1706,17 @@
           <w:numId w:val="0"/>
         </w:numPr>
       </w:pPr>
-      <w:bookmarkStart w:id="8" w:name="_Toc138863183"/>
+      <w:bookmarkStart w:id="18" w:name="_Toc139015374"/>
       <w:r>
         <w:t>Tabellenverzeichnis</w:t>
       </w:r>
-      <w:bookmarkEnd w:id="8"/>
+      <w:bookmarkEnd w:id="18"/>
     </w:p>
     <w:p>
       <w:pPr>
         <w:pStyle w:val="Abbildungsverzeichnis"/>
         <w:tabs>
-          <w:tab w:val="left" w:pos="1139"/>
+          <w:tab w:val="left" w:pos="1140"/>
         </w:tabs>
         <w:rPr>
           <w:rFonts w:asciiTheme="minorHAnsi" w:eastAsiaTheme="minorEastAsia" w:hAnsiTheme="minorHAnsi" w:cstheme="minorBidi"/>
@@ -1080,7 +1762,7 @@
         <w:fldChar w:fldCharType="begin"/>
       </w:r>
       <w:r>
-        <w:instrText xml:space="preserve"> PAGEREF _Toc138863700 \h </w:instrText>
+        <w:instrText xml:space="preserve"> PAGEREF _Toc139015377 \h </w:instrText>
       </w:r>
       <w:r>
         <w:fldChar w:fldCharType="separate"/>
@@ -1104,13 +1786,13 @@
         <w:lastRenderedPageBreak/>
         <w:fldChar w:fldCharType="end"/>
       </w:r>
-      <w:bookmarkStart w:id="9" w:name="_Toc138863184"/>
-      <w:bookmarkEnd w:id="4"/>
-      <w:bookmarkEnd w:id="5"/>
+      <w:bookmarkStart w:id="19" w:name="_Toc139015375"/>
+      <w:bookmarkEnd w:id="14"/>
+      <w:bookmarkEnd w:id="15"/>
       <w:r>
         <w:t>Erklärung über die eigenständige Erstellung der Arbeit</w:t>
       </w:r>
-      <w:bookmarkEnd w:id="9"/>
+      <w:bookmarkEnd w:id="19"/>
     </w:p>
     <w:p>
       <w:pPr>
@@ -1343,7 +2025,7 @@
     </w:p>
     <w:p/>
     <w:sectPr>
-      <w:headerReference w:type="first" r:id="rId12"/>
+      <w:headerReference w:type="first" r:id="rId13"/>
       <w:pgSz w:w="11906" w:h="16838" w:code="9"/>
       <w:pgMar w:top="1418" w:right="1134" w:bottom="1418" w:left="1701" w:header="720" w:footer="720" w:gutter="0"/>
       <w:pgNumType w:start="0"/>
@@ -3137,7 +3819,6 @@
   <w:style w:type="character" w:default="1" w:styleId="Absatz-Standardschriftart">
     <w:name w:val="Default Paragraph Font"/>
     <w:uiPriority w:val="1"/>
-    <w:semiHidden/>
     <w:unhideWhenUsed/>
   </w:style>
   <w:style w:type="table" w:default="1" w:styleId="NormaleTabelle">
@@ -4471,11 +5152,36 @@
 </file>
 
 <file path=customXml/item1.xml><?xml version="1.0" encoding="utf-8"?>
-<b:Sources xmlns:b="http://schemas.openxmlformats.org/officeDocument/2006/bibliography" xmlns="http://schemas.openxmlformats.org/officeDocument/2006/bibliography" SelectedStyle="\APASixthEditionOfficeOnline.xsl" StyleName="APA" Version="6"/>
+<b:Sources xmlns:b="http://schemas.openxmlformats.org/officeDocument/2006/bibliography" xmlns="http://schemas.openxmlformats.org/officeDocument/2006/bibliography" SelectedStyle="\APASixthEditionOfficeOnline.xsl" StyleName="APA" Version="6">
+  <b:Source>
+    <b:Tag>Rei</b:Tag>
+    <b:SourceType>InternetSite</b:SourceType>
+    <b:Guid>{B2F62EB3-9F51-44C6-BCFE-F6339EFC19CB}</b:Guid>
+    <b:Author>
+      <b:Author>
+        <b:Corporate>Reichet Chemietechnik GmbH + Co.</b:Corporate>
+      </b:Author>
+    </b:Author>
+    <b:Title>rct-online.de</b:Title>
+    <b:URL>https://www.rct-online.de/de/RctGlossar/detail/id/10</b:URL>
+    <b:RefOrder>2</b:RefOrder>
+  </b:Source>
+  <b:Source>
+    <b:Tag>3dn22</b:Tag>
+    <b:SourceType>InternetSite</b:SourceType>
+    <b:Guid>{BBFC8294-44AA-4040-9AD4-219E4C355264}</b:Guid>
+    <b:Title>3dnatives.com</b:Title>
+    <b:Year>2022</b:Year>
+    <b:Month>Juli</b:Month>
+    <b:Day>14</b:Day>
+    <b:URL>https://www.3dnatives.com/de/sls-drucker-220320181/#!</b:URL>
+    <b:RefOrder>1</b:RefOrder>
+  </b:Source>
+</b:Sources>
 </file>
 
 <file path=customXml/itemProps1.xml><?xml version="1.0" encoding="utf-8"?>
-<ds:datastoreItem xmlns:ds="http://schemas.openxmlformats.org/officeDocument/2006/customXml" ds:itemID="{083CE26A-64C0-4663-95D6-29A739DBA846}">
+<ds:datastoreItem xmlns:ds="http://schemas.openxmlformats.org/officeDocument/2006/customXml" ds:itemID="{CF17CC8A-C455-471A-90D5-8494DCD62B31}">
   <ds:schemaRefs>
     <ds:schemaRef ds:uri="http://schemas.openxmlformats.org/officeDocument/2006/bibliography"/>
   </ds:schemaRefs>

</xml_diff>

<commit_message>
mittels Wordmerge gemergt. Bitte lasst mich das nicht nochmal machen
</commit_message>
<xml_diff>
--- a/Beleg_LGS.docx
+++ b/Beleg_LGS.docx
@@ -255,11 +255,15 @@
         </w:numPr>
       </w:pPr>
       <w:bookmarkStart w:id="0" w:name="_Toc139015362"/>
+      <w:bookmarkStart w:id="1" w:name="_Toc138863179"/>
+      <w:bookmarkStart w:id="2" w:name="_Toc139039220"/>
       <w:r>
         <w:lastRenderedPageBreak/>
         <w:t>Inhaltsverzeichnis</w:t>
       </w:r>
       <w:bookmarkEnd w:id="0"/>
+      <w:bookmarkEnd w:id="1"/>
+      <w:bookmarkEnd w:id="2"/>
     </w:p>
     <w:p>
       <w:pPr>
@@ -273,18 +277,21 @@
         </w:rPr>
       </w:pPr>
       <w:r>
+        <w:rPr>
+          <w:b w:val="0"/>
+        </w:rPr>
         <w:fldChar w:fldCharType="begin"/>
       </w:r>
       <w:r>
-        <w:instrText xml:space="preserve"> </w:instrText>
-      </w:r>
-      <w:r>
-        <w:instrText>TOC</w:instrText>
-      </w:r>
-      <w:r>
-        <w:instrText xml:space="preserve"> \o "1-3" \t "Agenda;1" </w:instrText>
-      </w:r>
-      <w:r>
+        <w:rPr>
+          <w:b w:val="0"/>
+        </w:rPr>
+        <w:instrText xml:space="preserve"> TOC \o "1-3" \u </w:instrText>
+      </w:r>
+      <w:r>
+        <w:rPr>
+          <w:b w:val="0"/>
+        </w:rPr>
         <w:fldChar w:fldCharType="separate"/>
       </w:r>
       <w:r>
@@ -297,7 +304,7 @@
         <w:fldChar w:fldCharType="begin"/>
       </w:r>
       <w:r>
-        <w:instrText xml:space="preserve"> PAGEREF _Toc139015362 \h </w:instrText>
+        <w:instrText xml:space="preserve"> PAGEREF _Toc139039220 \h </w:instrText>
       </w:r>
       <w:r>
         <w:fldChar w:fldCharType="separate"/>
@@ -343,7 +350,7 @@
         <w:fldChar w:fldCharType="begin"/>
       </w:r>
       <w:r>
-        <w:instrText xml:space="preserve"> PAGEREF _Toc139015363 \h </w:instrText>
+        <w:instrText xml:space="preserve"> PAGEREF _Toc139039221 \h </w:instrText>
       </w:r>
       <w:r>
         <w:fldChar w:fldCharType="separate"/>
@@ -367,30 +374,9 @@
         </w:rPr>
       </w:pPr>
       <w:r>
-        <w:t>Gregor Erdmann, Robert Landrock, Alexander Mutz</w:t>
-      </w:r>
-      <w:r>
-        <w:tab/>
-      </w:r>
-      <w:r>
-        <w:fldChar w:fldCharType="begin"/>
-      </w:r>
-      <w:r>
-        <w:instrText xml:space="preserve"> PAGEREF _Toc139015364 \h </w:instrText>
-      </w:r>
-      <w:r>
-        <w:fldChar w:fldCharType="separate"/>
-      </w:r>
-      <w:r>
         <w:t>2</w:t>
       </w:r>
       <w:r>
-        <w:fldChar w:fldCharType="end"/>
-      </w:r>
-    </w:p>
-    <w:p>
-      <w:pPr>
-        <w:pStyle w:val="Verzeichnis1"/>
         <w:rPr>
           <w:rFonts w:asciiTheme="minorHAnsi" w:eastAsiaTheme="minorEastAsia" w:hAnsiTheme="minorHAnsi" w:cstheme="minorBidi"/>
           <w:b w:val="0"/>
@@ -398,11 +384,77 @@
           <w:szCs w:val="22"/>
           <w14:ligatures w14:val="standardContextual"/>
         </w:rPr>
-      </w:pPr>
-      <w:r>
-        <w:t>2</w:t>
-      </w:r>
-      <w:r>
+        <w:tab/>
+      </w:r>
+      <w:r>
+        <w:t>Ablauf</w:t>
+      </w:r>
+      <w:r>
+        <w:tab/>
+      </w:r>
+      <w:r>
+        <w:fldChar w:fldCharType="begin"/>
+      </w:r>
+      <w:r>
+        <w:instrText xml:space="preserve"> PAGEREF _Toc139039222 \h </w:instrText>
+      </w:r>
+      <w:r>
+        <w:fldChar w:fldCharType="separate"/>
+      </w:r>
+      <w:r>
+        <w:t>3</w:t>
+      </w:r>
+      <w:r>
+        <w:fldChar w:fldCharType="end"/>
+      </w:r>
+    </w:p>
+    <w:p>
+      <w:pPr>
+        <w:pStyle w:val="Verzeichnis2"/>
+        <w:rPr>
+          <w:rFonts w:asciiTheme="minorHAnsi" w:eastAsiaTheme="minorEastAsia" w:hAnsiTheme="minorHAnsi" w:cstheme="minorBidi"/>
+          <w:kern w:val="2"/>
+          <w:szCs w:val="22"/>
+          <w14:ligatures w14:val="standardContextual"/>
+        </w:rPr>
+      </w:pPr>
+      <w:r>
+        <w:t>2.1</w:t>
+      </w:r>
+      <w:r>
+        <w:rPr>
+          <w:rFonts w:asciiTheme="minorHAnsi" w:eastAsiaTheme="minorEastAsia" w:hAnsiTheme="minorHAnsi" w:cstheme="minorBidi"/>
+          <w:kern w:val="2"/>
+          <w:szCs w:val="22"/>
+          <w14:ligatures w14:val="standardContextual"/>
+        </w:rPr>
+        <w:tab/>
+      </w:r>
+      <w:r>
+        <w:t>Ausgangsdaten</w:t>
+      </w:r>
+      <w:r>
+        <w:tab/>
+      </w:r>
+      <w:r>
+        <w:fldChar w:fldCharType="begin"/>
+      </w:r>
+      <w:r>
+        <w:instrText xml:space="preserve"> PAGEREF _Toc139039223 \h </w:instrText>
+      </w:r>
+      <w:r>
+        <w:fldChar w:fldCharType="separate"/>
+      </w:r>
+      <w:r>
+        <w:t>3</w:t>
+      </w:r>
+      <w:r>
+        <w:fldChar w:fldCharType="end"/>
+      </w:r>
+    </w:p>
+    <w:p>
+      <w:pPr>
+        <w:pStyle w:val="Verzeichnis1"/>
         <w:rPr>
           <w:rFonts w:asciiTheme="minorHAnsi" w:eastAsiaTheme="minorEastAsia" w:hAnsiTheme="minorHAnsi" w:cstheme="minorBidi"/>
           <w:b w:val="0"/>
@@ -410,33 +462,11 @@
           <w:szCs w:val="22"/>
           <w14:ligatures w14:val="standardContextual"/>
         </w:rPr>
-        <w:tab/>
-      </w:r>
-      <w:r>
-        <w:t>Forschungsfragen</w:t>
-      </w:r>
-      <w:r>
-        <w:tab/>
-      </w:r>
-      <w:r>
-        <w:fldChar w:fldCharType="begin"/>
-      </w:r>
-      <w:r>
-        <w:instrText xml:space="preserve"> PAGEREF _Toc139015365 \h </w:instrText>
-      </w:r>
-      <w:r>
-        <w:fldChar w:fldCharType="separate"/>
-      </w:r>
+      </w:pPr>
       <w:r>
         <w:t>3</w:t>
       </w:r>
       <w:r>
-        <w:fldChar w:fldCharType="end"/>
-      </w:r>
-    </w:p>
-    <w:p>
-      <w:pPr>
-        <w:pStyle w:val="Verzeichnis1"/>
         <w:rPr>
           <w:rFonts w:asciiTheme="minorHAnsi" w:eastAsiaTheme="minorEastAsia" w:hAnsiTheme="minorHAnsi" w:cstheme="minorBidi"/>
           <w:b w:val="0"/>
@@ -444,11 +474,33 @@
           <w:szCs w:val="22"/>
           <w14:ligatures w14:val="standardContextual"/>
         </w:rPr>
-      </w:pPr>
-      <w:r>
-        <w:t>3</w:t>
-      </w:r>
-      <w:r>
+        <w:tab/>
+      </w:r>
+      <w:r>
+        <w:t>Konkrete Arbeitsschritte</w:t>
+      </w:r>
+      <w:r>
+        <w:tab/>
+      </w:r>
+      <w:r>
+        <w:fldChar w:fldCharType="begin"/>
+      </w:r>
+      <w:r>
+        <w:instrText xml:space="preserve"> PAGEREF _Toc139039224 \h </w:instrText>
+      </w:r>
+      <w:r>
+        <w:fldChar w:fldCharType="separate"/>
+      </w:r>
+      <w:r>
+        <w:t>4</w:t>
+      </w:r>
+      <w:r>
+        <w:fldChar w:fldCharType="end"/>
+      </w:r>
+    </w:p>
+    <w:p>
+      <w:pPr>
+        <w:pStyle w:val="Verzeichnis1"/>
         <w:rPr>
           <w:rFonts w:asciiTheme="minorHAnsi" w:eastAsiaTheme="minorEastAsia" w:hAnsiTheme="minorHAnsi" w:cstheme="minorBidi"/>
           <w:b w:val="0"/>
@@ -456,33 +508,11 @@
           <w:szCs w:val="22"/>
           <w14:ligatures w14:val="standardContextual"/>
         </w:rPr>
-        <w:tab/>
-      </w:r>
-      <w:r>
-        <w:t>Ablauf</w:t>
-      </w:r>
-      <w:r>
-        <w:tab/>
-      </w:r>
-      <w:r>
-        <w:fldChar w:fldCharType="begin"/>
-      </w:r>
-      <w:r>
-        <w:instrText xml:space="preserve"> PAGEREF _Toc139015366 \h </w:instrText>
-      </w:r>
-      <w:r>
-        <w:fldChar w:fldCharType="separate"/>
-      </w:r>
+      </w:pPr>
       <w:r>
         <w:t>4</w:t>
       </w:r>
       <w:r>
-        <w:fldChar w:fldCharType="end"/>
-      </w:r>
-    </w:p>
-    <w:p>
-      <w:pPr>
-        <w:pStyle w:val="Verzeichnis1"/>
         <w:rPr>
           <w:rFonts w:asciiTheme="minorHAnsi" w:eastAsiaTheme="minorEastAsia" w:hAnsiTheme="minorHAnsi" w:cstheme="minorBidi"/>
           <w:b w:val="0"/>
@@ -490,11 +520,77 @@
           <w:szCs w:val="22"/>
           <w14:ligatures w14:val="standardContextual"/>
         </w:rPr>
-      </w:pPr>
-      <w:r>
-        <w:t>4</w:t>
-      </w:r>
-      <w:r>
+        <w:tab/>
+      </w:r>
+      <w:r>
+        <w:t>Druckprozess</w:t>
+      </w:r>
+      <w:r>
+        <w:tab/>
+      </w:r>
+      <w:r>
+        <w:fldChar w:fldCharType="begin"/>
+      </w:r>
+      <w:r>
+        <w:instrText xml:space="preserve"> PAGEREF _Toc139039225 \h </w:instrText>
+      </w:r>
+      <w:r>
+        <w:fldChar w:fldCharType="separate"/>
+      </w:r>
+      <w:r>
+        <w:t>5</w:t>
+      </w:r>
+      <w:r>
+        <w:fldChar w:fldCharType="end"/>
+      </w:r>
+    </w:p>
+    <w:p>
+      <w:pPr>
+        <w:pStyle w:val="Verzeichnis2"/>
+        <w:rPr>
+          <w:rFonts w:asciiTheme="minorHAnsi" w:eastAsiaTheme="minorEastAsia" w:hAnsiTheme="minorHAnsi" w:cstheme="minorBidi"/>
+          <w:kern w:val="2"/>
+          <w:szCs w:val="22"/>
+          <w14:ligatures w14:val="standardContextual"/>
+        </w:rPr>
+      </w:pPr>
+      <w:r>
+        <w:t>4.1</w:t>
+      </w:r>
+      <w:r>
+        <w:rPr>
+          <w:rFonts w:asciiTheme="minorHAnsi" w:eastAsiaTheme="minorEastAsia" w:hAnsiTheme="minorHAnsi" w:cstheme="minorBidi"/>
+          <w:kern w:val="2"/>
+          <w:szCs w:val="22"/>
+          <w14:ligatures w14:val="standardContextual"/>
+        </w:rPr>
+        <w:tab/>
+      </w:r>
+      <w:r>
+        <w:t>Drucker</w:t>
+      </w:r>
+      <w:r>
+        <w:tab/>
+      </w:r>
+      <w:r>
+        <w:fldChar w:fldCharType="begin"/>
+      </w:r>
+      <w:r>
+        <w:instrText xml:space="preserve"> PAGEREF _Toc139039226 \h </w:instrText>
+      </w:r>
+      <w:r>
+        <w:fldChar w:fldCharType="separate"/>
+      </w:r>
+      <w:r>
+        <w:t>5</w:t>
+      </w:r>
+      <w:r>
+        <w:fldChar w:fldCharType="end"/>
+      </w:r>
+    </w:p>
+    <w:p>
+      <w:pPr>
+        <w:pStyle w:val="Verzeichnis1"/>
         <w:rPr>
           <w:rFonts w:asciiTheme="minorHAnsi" w:eastAsiaTheme="minorEastAsia" w:hAnsiTheme="minorHAnsi" w:cstheme="minorBidi"/>
           <w:b w:val="0"/>
@@ -502,33 +598,11 @@
           <w:szCs w:val="22"/>
           <w14:ligatures w14:val="standardContextual"/>
         </w:rPr>
-        <w:tab/>
-      </w:r>
-      <w:r>
-        <w:t>Druckprozess</w:t>
-      </w:r>
-      <w:r>
-        <w:tab/>
-      </w:r>
-      <w:r>
-        <w:fldChar w:fldCharType="begin"/>
-      </w:r>
-      <w:r>
-        <w:instrText xml:space="preserve"> PAGEREF _Toc139015367 \h </w:instrText>
-      </w:r>
-      <w:r>
-        <w:fldChar w:fldCharType="separate"/>
-      </w:r>
+      </w:pPr>
       <w:r>
         <w:t>5</w:t>
       </w:r>
       <w:r>
-        <w:fldChar w:fldCharType="end"/>
-      </w:r>
-    </w:p>
-    <w:p>
-      <w:pPr>
-        <w:pStyle w:val="Verzeichnis1"/>
         <w:rPr>
           <w:rFonts w:asciiTheme="minorHAnsi" w:eastAsiaTheme="minorEastAsia" w:hAnsiTheme="minorHAnsi" w:cstheme="minorBidi"/>
           <w:b w:val="0"/>
@@ -536,68 +610,25 @@
           <w:szCs w:val="22"/>
           <w14:ligatures w14:val="standardContextual"/>
         </w:rPr>
-      </w:pPr>
-      <w:r>
-        <w:t>Gregor Erdmann</w:t>
-      </w:r>
-      <w:r>
         <w:tab/>
       </w:r>
       <w:r>
+        <w:t>Bewertung des Drucks</w:t>
+      </w:r>
+      <w:r>
+        <w:tab/>
+      </w:r>
+      <w:r>
         <w:fldChar w:fldCharType="begin"/>
       </w:r>
       <w:r>
-        <w:instrText xml:space="preserve"> PAGEREF _Toc139015368 \h </w:instrText>
+        <w:instrText xml:space="preserve"> PAGEREF _Toc139039227 \h </w:instrText>
       </w:r>
       <w:r>
         <w:fldChar w:fldCharType="separate"/>
       </w:r>
       <w:r>
-        <w:t>5</w:t>
-      </w:r>
-      <w:r>
-        <w:fldChar w:fldCharType="end"/>
-      </w:r>
-    </w:p>
-    <w:p>
-      <w:pPr>
-        <w:pStyle w:val="Verzeichnis2"/>
-        <w:rPr>
-          <w:rFonts w:asciiTheme="minorHAnsi" w:eastAsiaTheme="minorEastAsia" w:hAnsiTheme="minorHAnsi" w:cstheme="minorBidi"/>
-          <w:kern w:val="2"/>
-          <w:szCs w:val="22"/>
-          <w14:ligatures w14:val="standardContextual"/>
-        </w:rPr>
-      </w:pPr>
-      <w:r>
-        <w:t>4.1</w:t>
-      </w:r>
-      <w:r>
-        <w:rPr>
-          <w:rFonts w:asciiTheme="minorHAnsi" w:eastAsiaTheme="minorEastAsia" w:hAnsiTheme="minorHAnsi" w:cstheme="minorBidi"/>
-          <w:kern w:val="2"/>
-          <w:szCs w:val="22"/>
-          <w14:ligatures w14:val="standardContextual"/>
-        </w:rPr>
-        <w:tab/>
-      </w:r>
-      <w:r>
-        <w:t>Drucker</w:t>
-      </w:r>
-      <w:r>
-        <w:tab/>
-      </w:r>
-      <w:r>
-        <w:fldChar w:fldCharType="begin"/>
-      </w:r>
-      <w:r>
-        <w:instrText xml:space="preserve"> PAGEREF _Toc139015369 \h </w:instrText>
-      </w:r>
-      <w:r>
-        <w:fldChar w:fldCharType="separate"/>
-      </w:r>
-      <w:r>
-        <w:t>5</w:t>
+        <w:t>7</w:t>
       </w:r>
       <w:r>
         <w:fldChar w:fldCharType="end"/>
@@ -615,7 +646,7 @@
         </w:rPr>
       </w:pPr>
       <w:r>
-        <w:t>5</w:t>
+        <w:t>6</w:t>
       </w:r>
       <w:r>
         <w:rPr>
@@ -628,7 +659,7 @@
         <w:tab/>
       </w:r>
       <w:r>
-        <w:t>Bewertung des Drucks</w:t>
+        <w:t>Zusammenfassung und Fazit</w:t>
       </w:r>
       <w:r>
         <w:tab/>
@@ -637,13 +668,13 @@
         <w:fldChar w:fldCharType="begin"/>
       </w:r>
       <w:r>
-        <w:instrText xml:space="preserve"> PAGEREF _Toc139015370 \h </w:instrText>
+        <w:instrText xml:space="preserve"> PAGEREF _Toc139039228 \h </w:instrText>
       </w:r>
       <w:r>
         <w:fldChar w:fldCharType="separate"/>
       </w:r>
       <w:r>
-        <w:t>7</w:t>
+        <w:t>8</w:t>
       </w:r>
       <w:r>
         <w:fldChar w:fldCharType="end"/>
@@ -661,9 +692,30 @@
         </w:rPr>
       </w:pPr>
       <w:r>
-        <w:t>6</w:t>
-      </w:r>
-      <w:r>
+        <w:t>Literaturverzeichnis</w:t>
+      </w:r>
+      <w:r>
+        <w:tab/>
+      </w:r>
+      <w:r>
+        <w:fldChar w:fldCharType="begin"/>
+      </w:r>
+      <w:r>
+        <w:instrText xml:space="preserve"> PAGEREF _Toc139039229 \h </w:instrText>
+      </w:r>
+      <w:r>
+        <w:fldChar w:fldCharType="separate"/>
+      </w:r>
+      <w:r>
+        <w:t>9</w:t>
+      </w:r>
+      <w:r>
+        <w:fldChar w:fldCharType="end"/>
+      </w:r>
+    </w:p>
+    <w:p>
+      <w:pPr>
+        <w:pStyle w:val="Verzeichnis1"/>
         <w:rPr>
           <w:rFonts w:asciiTheme="minorHAnsi" w:eastAsiaTheme="minorEastAsia" w:hAnsiTheme="minorHAnsi" w:cstheme="minorBidi"/>
           <w:b w:val="0"/>
@@ -671,25 +723,24 @@
           <w:szCs w:val="22"/>
           <w14:ligatures w14:val="standardContextual"/>
         </w:rPr>
+      </w:pPr>
+      <w:r>
+        <w:t>Abbildungsverzeichnis</w:t>
+      </w:r>
+      <w:r>
         <w:tab/>
       </w:r>
       <w:r>
-        <w:t>Zusammenfassung und Fazit</w:t>
-      </w:r>
-      <w:r>
-        <w:tab/>
-      </w:r>
-      <w:r>
         <w:fldChar w:fldCharType="begin"/>
       </w:r>
       <w:r>
-        <w:instrText xml:space="preserve"> PAGEREF _Toc139015371 \h </w:instrText>
+        <w:instrText xml:space="preserve"> PAGEREF _Toc139039230 \h </w:instrText>
       </w:r>
       <w:r>
         <w:fldChar w:fldCharType="separate"/>
       </w:r>
       <w:r>
-        <w:t>8</w:t>
+        <w:t>10</w:t>
       </w:r>
       <w:r>
         <w:fldChar w:fldCharType="end"/>
@@ -707,7 +758,7 @@
         </w:rPr>
       </w:pPr>
       <w:r>
-        <w:t>Literaturverzeichnis</w:t>
+        <w:t>Tabellenverzeichnis</w:t>
       </w:r>
       <w:r>
         <w:tab/>
@@ -716,13 +767,13 @@
         <w:fldChar w:fldCharType="begin"/>
       </w:r>
       <w:r>
-        <w:instrText xml:space="preserve"> PAGEREF _Toc139015372 \h </w:instrText>
+        <w:instrText xml:space="preserve"> PAGEREF _Toc139039231 \h </w:instrText>
       </w:r>
       <w:r>
         <w:fldChar w:fldCharType="separate"/>
       </w:r>
       <w:r>
-        <w:t>9</w:t>
+        <w:t>10</w:t>
       </w:r>
       <w:r>
         <w:fldChar w:fldCharType="end"/>
@@ -740,7 +791,7 @@
         </w:rPr>
       </w:pPr>
       <w:r>
-        <w:t>Abbildungsverzeichnis</w:t>
+        <w:t>Erklärung über die eigenständige Erstellung der Arbeit</w:t>
       </w:r>
       <w:r>
         <w:tab/>
@@ -749,13 +800,13 @@
         <w:fldChar w:fldCharType="begin"/>
       </w:r>
       <w:r>
-        <w:instrText xml:space="preserve"> PAGEREF _Toc139015373 \h </w:instrText>
+        <w:instrText xml:space="preserve"> PAGEREF _Toc139039232 \h </w:instrText>
       </w:r>
       <w:r>
         <w:fldChar w:fldCharType="separate"/>
       </w:r>
       <w:r>
-        <w:t>10</w:t>
+        <w:t>11</w:t>
       </w:r>
       <w:r>
         <w:fldChar w:fldCharType="end"/>
@@ -763,160 +814,232 @@
     </w:p>
     <w:p>
       <w:pPr>
-        <w:pStyle w:val="Verzeichnis1"/>
-        <w:rPr>
-          <w:rFonts w:asciiTheme="minorHAnsi" w:eastAsiaTheme="minorEastAsia" w:hAnsiTheme="minorHAnsi" w:cstheme="minorBidi"/>
-          <w:b w:val="0"/>
-          <w:kern w:val="2"/>
-          <w:szCs w:val="22"/>
-          <w14:ligatures w14:val="standardContextual"/>
-        </w:rPr>
-      </w:pPr>
-      <w:r>
-        <w:t>Tabellenverzeichnis</w:t>
+        <w:pStyle w:val="berschrift1"/>
+      </w:pPr>
+      <w:r>
+        <w:lastRenderedPageBreak/>
+        <w:fldChar w:fldCharType="end"/>
+      </w:r>
+      <w:bookmarkStart w:id="3" w:name="_Ref490562273"/>
+      <w:bookmarkStart w:id="4" w:name="_Toc139015363"/>
+      <w:bookmarkStart w:id="5" w:name="_Toc138863180"/>
+      <w:bookmarkStart w:id="6" w:name="_Toc139039221"/>
+      <w:r>
+        <w:t>Einleitung</w:t>
+      </w:r>
+      <w:bookmarkEnd w:id="3"/>
+      <w:bookmarkEnd w:id="4"/>
+      <w:bookmarkEnd w:id="5"/>
+      <w:bookmarkEnd w:id="6"/>
+    </w:p>
+    <w:p>
+      <w:pPr>
+        <w:pStyle w:val="Credits"/>
+      </w:pPr>
+      <w:bookmarkStart w:id="7" w:name="_Toc139015364"/>
+      <w:r>
+        <w:t>Alexander Mutz</w:t>
+      </w:r>
+      <w:bookmarkEnd w:id="7"/>
+    </w:p>
+    <w:p>
+      <w:r>
+        <w:t>Obwohl „</w:t>
+      </w:r>
+      <w:r>
+        <w:t>3D</w:t>
+      </w:r>
+      <w:r>
+        <w:t xml:space="preserve">-Drucken“ für den Studiengang Geomatik kein </w:t>
+      </w:r>
+      <w:r>
+        <w:t xml:space="preserve">typisches Thema ist, bei dem es mehr um die Vereinfachung, Generalisierung und Reduzierung </w:t>
+      </w:r>
+      <w:r>
+        <w:t xml:space="preserve">von Informationsmodellen </w:t>
+      </w:r>
+      <w:r>
+        <w:t xml:space="preserve">geht, fand sich unser Team </w:t>
+      </w:r>
+      <w:r>
+        <w:t>aus Interesse an genau dieser speziellen Weiterführung von Modellen zusammen.</w:t>
+      </w:r>
+    </w:p>
+    <w:p>
+      <w:r>
+        <w:t>Im Modul „G612 3D-Modellierung ergab sich die Möglichkeit, sich, im Rahmen eines Projekts über das Semester hinweg, ein ausstellbares 3D gedrucktes Gebäudemodell eines Campusgebäudes der Hochschule für Technik und Wirtschaft Dresden zu produzieren.</w:t>
+      </w:r>
+      <w:r>
+        <w:t xml:space="preserve"> </w:t>
+      </w:r>
+      <w:r>
+        <w:t xml:space="preserve">Ein vorliegendes „Building Information Modeling“ (BIM) Modell des „Laborgebäude </w:t>
+      </w:r>
+      <w:proofErr w:type="spellStart"/>
+      <w:r>
+        <w:t>Schnorrstraße</w:t>
+      </w:r>
+      <w:proofErr w:type="spellEnd"/>
+      <w:r>
+        <w:t>“, nachfolgend LGS genannt, sollte im Maßstab 1:250 als Anschauungsobjekt gedruckt werden. Die Forschungsfragen</w:t>
+      </w:r>
+      <w:r>
+        <w:t>,</w:t>
+      </w:r>
+      <w:r>
+        <w:t xml:space="preserve"> die </w:t>
+      </w:r>
+      <w:r>
+        <w:t>sich</w:t>
+      </w:r>
+      <w:r>
+        <w:t xml:space="preserve"> uns </w:t>
+      </w:r>
+      <w:r>
+        <w:t>ergaben</w:t>
+      </w:r>
+      <w:r>
+        <w:t>,</w:t>
+      </w:r>
+      <w:r>
+        <w:t xml:space="preserve"> waren: „Wie muss das Modell vereinfacht und reduziert werden, damit es druckbar wird?“ und „Welche Software benötigt man dafür?“</w:t>
+      </w:r>
+    </w:p>
+    <w:p>
+      <w:r>
+        <w:t xml:space="preserve">Bereitgestellt wurde ein BIM-Modell des LGS, erstellt von X im Jahr X. Dieses Modell wies einige Unzulänglichkeiten auf, sowohl in Hinblick auf die zugrundeliegende </w:t>
+      </w:r>
+      <w:r>
+        <w:t>BIM-Struktur</w:t>
+      </w:r>
+      <w:r>
+        <w:t xml:space="preserve"> als auch geometrisch</w:t>
+      </w:r>
+      <w:r>
+        <w:t>e Herausforderungen. Die Klärung der Notwendigkeit der Verwendung und die Klärung der jeweiligen sich bietenden Möglichkeiten zur Bearbeitung der schließlich verwendeten Softwaresysteme nahm mindestens die gleiche Zeit in Anspruch wie die eigentliche Bearbeitung des LGS-Modells.</w:t>
+      </w:r>
+      <w:r>
+        <w:t xml:space="preserve"> </w:t>
+      </w:r>
+      <w:r>
+        <w:t xml:space="preserve">Dieser iterative und mit einigen Sackgassen versehene Prozess gipfelte in der Verwendung von </w:t>
+      </w:r>
+      <w:r>
+        <w:rPr>
+          <w:i/>
+        </w:rPr>
+        <w:t xml:space="preserve">Autodesk </w:t>
+      </w:r>
+      <w:proofErr w:type="spellStart"/>
+      <w:r>
+        <w:rPr>
+          <w:i/>
+        </w:rPr>
+        <w:t>Revit</w:t>
+      </w:r>
+      <w:proofErr w:type="spellEnd"/>
+      <w:r>
+        <w:rPr>
+          <w:i/>
+        </w:rPr>
+        <w:t xml:space="preserve"> 2022</w:t>
+      </w:r>
+      <w:r>
+        <w:t xml:space="preserve"> für die meisten geometrischen Änderungen, der CAD-Software </w:t>
+      </w:r>
+      <w:r>
+        <w:rPr>
+          <w:i/>
+        </w:rPr>
+        <w:t>Autodesk AutoCAD 2023</w:t>
+      </w:r>
+      <w:r>
+        <w:t xml:space="preserve"> für Problemlösungen beim Export und der feineren Bereinigung des Modells und schließlich der „Druckbarmachung“ mittels </w:t>
+      </w:r>
+      <w:proofErr w:type="spellStart"/>
+      <w:r>
+        <w:rPr>
+          <w:i/>
+        </w:rPr>
+        <w:t>Materialise</w:t>
+      </w:r>
+      <w:proofErr w:type="spellEnd"/>
+      <w:r>
+        <w:rPr>
+          <w:i/>
+        </w:rPr>
+        <w:t xml:space="preserve"> Magics 26.0</w:t>
+      </w:r>
+      <w:r>
+        <w:rPr>
+          <w:i/>
+        </w:rPr>
+        <w:t xml:space="preserve"> </w:t>
+      </w:r>
+      <w:r>
+        <w:t xml:space="preserve">und der Druckersoftware </w:t>
+      </w:r>
+      <w:r>
+        <w:rPr>
+          <w:i/>
+        </w:rPr>
+        <w:t>PSW 3.6 FORMIG</w:t>
+      </w:r>
+      <w:r>
+        <w:t>.</w:t>
+      </w:r>
+      <w:r>
+        <w:t xml:space="preserve"> Der Druck selbst erfolgte mit dem „FORMIGA P110“ der Firma EOS, einem industriellen selektiven Lasersinterdruckers, der für diesen Zweck seit mehreren Jahren von der Fakultät Geoinformation genutzt wird.</w:t>
+      </w:r>
+    </w:p>
+    <w:p>
+      <w:r>
+        <w:t>Dieser Beleg unserer Arbeit umfasst detaillierte Erläuterungen der vorgenommenen Arbeitsschritte in den jeweiligen vorgestellten Programmen, eine Erklärung des Druckverfahrens und die Analyse des Drucks.</w:t>
+      </w:r>
+    </w:p>
+    <w:p>
+      <w:pPr>
+        <w:pStyle w:val="Tabellenberschrift"/>
+      </w:pPr>
+      <w:bookmarkStart w:id="8" w:name="_Toc139015377"/>
+      <w:bookmarkStart w:id="9" w:name="_Toc139015484"/>
+      <w:bookmarkStart w:id="10" w:name="_Toc138863700"/>
+      <w:r>
+        <w:t xml:space="preserve">Tabelle </w:t>
+      </w:r>
+      <w:r>
+        <w:fldChar w:fldCharType="begin"/>
+      </w:r>
+      <w:r>
+        <w:instrText xml:space="preserve"> </w:instrText>
+      </w:r>
+      <w:r>
+        <w:instrText>SEQ</w:instrText>
+      </w:r>
+      <w:r>
+        <w:instrText xml:space="preserve"> Tabelle \* ARABIC </w:instrText>
+      </w:r>
+      <w:r>
+        <w:fldChar w:fldCharType="separate"/>
+      </w:r>
+      <w:r>
+        <w:rPr>
+          <w:noProof/>
+        </w:rPr>
+        <w:t>1</w:t>
+      </w:r>
+      <w:r>
+        <w:fldChar w:fldCharType="end"/>
       </w:r>
       <w:r>
         <w:tab/>
       </w:r>
       <w:r>
-        <w:fldChar w:fldCharType="begin"/>
-      </w:r>
-      <w:r>
-        <w:instrText xml:space="preserve"> PAGEREF _Toc139015374 \h </w:instrText>
-      </w:r>
-      <w:r>
-        <w:fldChar w:fldCharType="separate"/>
-      </w:r>
-      <w:r>
-        <w:t>10</w:t>
-      </w:r>
-      <w:r>
-        <w:fldChar w:fldCharType="end"/>
-      </w:r>
-    </w:p>
-    <w:p>
-      <w:pPr>
-        <w:pStyle w:val="Verzeichnis1"/>
-        <w:rPr>
-          <w:rFonts w:asciiTheme="minorHAnsi" w:eastAsiaTheme="minorEastAsia" w:hAnsiTheme="minorHAnsi" w:cstheme="minorBidi"/>
-          <w:b w:val="0"/>
-          <w:kern w:val="2"/>
-          <w:szCs w:val="22"/>
-          <w14:ligatures w14:val="standardContextual"/>
-        </w:rPr>
-      </w:pPr>
-      <w:r>
-        <w:t>Erklärung über die eigenständige Erstellung der Arbeit</w:t>
-      </w:r>
-      <w:r>
-        <w:tab/>
-      </w:r>
-      <w:r>
-        <w:fldChar w:fldCharType="begin"/>
-      </w:r>
-      <w:r>
-        <w:instrText xml:space="preserve"> PAGEREF _Toc139015375 \h </w:instrText>
-      </w:r>
-      <w:r>
-        <w:fldChar w:fldCharType="separate"/>
-      </w:r>
-      <w:r>
-        <w:t>11</w:t>
-      </w:r>
-      <w:r>
-        <w:fldChar w:fldCharType="end"/>
-      </w:r>
-    </w:p>
-    <w:p>
-      <w:pPr>
-        <w:pStyle w:val="Beschriftung"/>
-      </w:pPr>
-      <w:r>
-        <w:rPr>
-          <w:noProof/>
-        </w:rPr>
-        <w:fldChar w:fldCharType="end"/>
-      </w:r>
-      <w:bookmarkStart w:id="1" w:name="_Ref490562273"/>
-    </w:p>
-    <w:p>
-      <w:pPr>
-        <w:pStyle w:val="berschrift1"/>
-      </w:pPr>
-      <w:bookmarkStart w:id="2" w:name="_Toc139015363"/>
-      <w:r>
-        <w:lastRenderedPageBreak/>
-        <w:t>Einleitung</w:t>
-      </w:r>
-      <w:bookmarkEnd w:id="1"/>
-      <w:bookmarkEnd w:id="2"/>
-    </w:p>
-    <w:p>
-      <w:pPr>
-        <w:pStyle w:val="Credits"/>
-      </w:pPr>
-      <w:bookmarkStart w:id="3" w:name="_Toc139015364"/>
-      <w:r>
-        <w:t xml:space="preserve">Gregor Erdmann, Robert Landrock, </w:t>
-      </w:r>
-      <w:r>
-        <w:t>Alexander Mutz</w:t>
-      </w:r>
-      <w:bookmarkEnd w:id="3"/>
-    </w:p>
-    <w:p>
-      <w:r>
-        <w:t>Obwohl „</w:t>
-      </w:r>
-      <w:r>
-        <w:t>3</w:t>
-      </w:r>
-      <w:r>
-        <w:t xml:space="preserve">d-Drucken“ für den Studiengang Geomatik kein </w:t>
-      </w:r>
-      <w:r>
-        <w:t xml:space="preserve">typisches Thema ist, bei dem es mehr um die Vereinfachung, Generalisierung und Reduzierung geht, fand sich unser Team </w:t>
-      </w:r>
-    </w:p>
-    <w:p>
-      <w:pPr>
-        <w:pStyle w:val="Tabellenberschrift"/>
-      </w:pPr>
-      <w:bookmarkStart w:id="4" w:name="_Toc139015377"/>
-      <w:r>
-        <w:t xml:space="preserve">Tabelle </w:t>
-      </w:r>
-      <w:r>
-        <w:fldChar w:fldCharType="begin"/>
-      </w:r>
-      <w:r>
-        <w:instrText xml:space="preserve"> </w:instrText>
-      </w:r>
-      <w:r>
-        <w:instrText>SEQ</w:instrText>
-      </w:r>
-      <w:r>
-        <w:instrText xml:space="preserve"> Tabelle \* ARABIC </w:instrText>
-      </w:r>
-      <w:r>
-        <w:fldChar w:fldCharType="separate"/>
-      </w:r>
-      <w:r>
-        <w:rPr>
-          <w:noProof/>
-        </w:rPr>
-        <w:t>1</w:t>
-      </w:r>
-      <w:r>
-        <w:fldChar w:fldCharType="end"/>
-      </w:r>
-      <w:r>
-        <w:tab/>
-      </w:r>
-      <w:r>
         <w:t>Bearbeitungsübersicht</w:t>
       </w:r>
-      <w:bookmarkEnd w:id="4"/>
+      <w:bookmarkEnd w:id="8"/>
+      <w:bookmarkEnd w:id="9"/>
+      <w:bookmarkEnd w:id="10"/>
       <w:r>
         <w:t xml:space="preserve"> </w:t>
       </w:r>
@@ -1079,49 +1202,202 @@
         </w:tc>
       </w:tr>
     </w:tbl>
-    <w:p/>
     <w:p>
       <w:pPr>
         <w:pStyle w:val="berschrift1"/>
       </w:pPr>
-      <w:bookmarkStart w:id="5" w:name="_Toc139015365"/>
-      <w:r>
-        <w:lastRenderedPageBreak/>
-        <w:t>Forschungsfragen</w:t>
-      </w:r>
-      <w:bookmarkEnd w:id="5"/>
-    </w:p>
-    <w:p>
-      <w:pPr>
-        <w:pStyle w:val="berschrift1"/>
-      </w:pPr>
-      <w:bookmarkStart w:id="6" w:name="_Toc139015366"/>
+      <w:bookmarkStart w:id="11" w:name="_Toc139015366"/>
+      <w:bookmarkStart w:id="12" w:name="_Toc139039222"/>
       <w:r>
         <w:lastRenderedPageBreak/>
         <w:t>Ablauf</w:t>
       </w:r>
-      <w:bookmarkEnd w:id="6"/>
+      <w:bookmarkEnd w:id="11"/>
+      <w:bookmarkEnd w:id="12"/>
+    </w:p>
+    <w:p>
+      <w:pPr>
+        <w:pStyle w:val="Credits"/>
+      </w:pPr>
+      <w:r>
+        <w:t xml:space="preserve">Gregor Erdmann, Robert </w:t>
+      </w:r>
+      <w:proofErr w:type="spellStart"/>
+      <w:r>
+        <w:t>Landrock</w:t>
+      </w:r>
+      <w:proofErr w:type="spellEnd"/>
+      <w:r>
+        <w:t>, Alexander Mutz</w:t>
+      </w:r>
+    </w:p>
+    <w:p>
+      <w:pPr>
+        <w:pStyle w:val="berschrift2"/>
+      </w:pPr>
+      <w:bookmarkStart w:id="13" w:name="_Toc139039223"/>
+      <w:r>
+        <w:t>Ausgangsdaten</w:t>
+      </w:r>
+      <w:bookmarkEnd w:id="13"/>
+    </w:p>
+    <w:p>
+      <w:pPr>
+        <w:pStyle w:val="Credits"/>
+      </w:pPr>
+      <w:r>
+        <w:t>Alexander Mutz</w:t>
+      </w:r>
+    </w:p>
+    <w:p>
+      <w:r>
+        <w:t xml:space="preserve">Die Ausgangsdaten umfassten ein BIM-Modell im Format </w:t>
+      </w:r>
+      <w:r>
+        <w:rPr>
+          <w:i/>
+        </w:rPr>
+        <w:t>*.</w:t>
+      </w:r>
+      <w:proofErr w:type="spellStart"/>
+      <w:r>
+        <w:rPr>
+          <w:i/>
+        </w:rPr>
+        <w:t>rvt</w:t>
+      </w:r>
+      <w:proofErr w:type="spellEnd"/>
+      <w:r>
+        <w:t xml:space="preserve">, dem Standardformat der </w:t>
+      </w:r>
+      <w:r>
+        <w:t>BIM-</w:t>
+      </w:r>
+      <w:r>
+        <w:t xml:space="preserve">Software </w:t>
+      </w:r>
+      <w:r>
+        <w:rPr>
+          <w:i/>
+        </w:rPr>
+        <w:t xml:space="preserve">Autodesk </w:t>
+      </w:r>
+      <w:proofErr w:type="spellStart"/>
+      <w:r>
+        <w:rPr>
+          <w:i/>
+        </w:rPr>
+        <w:t>Revit</w:t>
+      </w:r>
+      <w:proofErr w:type="spellEnd"/>
+      <w:r>
+        <w:t xml:space="preserve"> (im Folgenden nur </w:t>
+      </w:r>
+      <w:proofErr w:type="spellStart"/>
+      <w:r>
+        <w:rPr>
+          <w:i/>
+        </w:rPr>
+        <w:t>Revit</w:t>
+      </w:r>
+      <w:proofErr w:type="spellEnd"/>
+      <w:r>
+        <w:t>).</w:t>
+      </w:r>
+      <w:r>
+        <w:t xml:space="preserve"> Bereitgestellt wurde das Modell des LGS von X. </w:t>
+      </w:r>
+    </w:p>
+    <w:p>
+      <w:r>
+        <w:t xml:space="preserve">Building Information Modeling zielt darauf ab ein geplantes oder zu planendes Gebäude möglichst detailreich und fachgerecht darzustellen, </w:t>
+      </w:r>
+      <w:r>
+        <w:t>sodass zum Beispiel Bauteillisten für die Bauausführenden Fachgewerke, wie zum Beispiel laufende Meter an Leitungen für die Elektriker</w:t>
+      </w:r>
+      <w:r>
+        <w:t>,</w:t>
+      </w:r>
+      <w:r>
+        <w:t xml:space="preserve"> sehr schnell und leicht generiert werden können. Auch Analysen zur Wärmedämmung oder dem Lichteinfall in das Gebäude sind möglich, genauso wie die dauerhafte Anwendung des BIM-Modells im Facility Management, um Wartungsintervalle im Überblick zu behalten oder auf Anhieb die richtigen Ersatzteile vorhalten zu können.</w:t>
+      </w:r>
+      <w:r>
+        <w:t xml:space="preserve"> </w:t>
+      </w:r>
+      <w:r>
+        <w:br/>
+        <w:t xml:space="preserve">„[…] BIM [integriert] strukturierte, multidisziplinäre Daten, um eine digitale Darstellung eines Objekts über den gesamten Lebenszyklus hinweg zu erstellen – von der Planung über den Entwurf bis hin zum Bau und Betrieb“ </w:t>
+      </w:r>
+      <w:bookmarkStart w:id="14" w:name="_Toc139015367"/>
+      <w:sdt>
+        <w:sdtPr>
+          <w:id w:val="1668663407"/>
+          <w:citation/>
+        </w:sdtPr>
+        <w:sdtContent>
+          <w:r>
+            <w:fldChar w:fldCharType="begin"/>
+          </w:r>
+          <w:r>
+            <w:instrText xml:space="preserve">CITATION Aut23 \l 1031 </w:instrText>
+          </w:r>
+          <w:r>
+            <w:fldChar w:fldCharType="separate"/>
+          </w:r>
+          <w:r>
+            <w:rPr>
+              <w:noProof/>
+            </w:rPr>
+            <w:t>(Autodesk, 2023)</w:t>
+          </w:r>
+          <w:r>
+            <w:fldChar w:fldCharType="end"/>
+          </w:r>
+        </w:sdtContent>
+      </w:sdt>
     </w:p>
     <w:p>
       <w:pPr>
         <w:pStyle w:val="berschrift1"/>
       </w:pPr>
-      <w:bookmarkStart w:id="7" w:name="_Toc139015367"/>
+      <w:bookmarkStart w:id="15" w:name="_Toc139039224"/>
+      <w:r>
+        <w:lastRenderedPageBreak/>
+        <w:t>Konkrete Arbeitsschritte</w:t>
+      </w:r>
+      <w:bookmarkEnd w:id="15"/>
+    </w:p>
+    <w:p>
+      <w:pPr>
+        <w:pStyle w:val="Credits"/>
+      </w:pPr>
+      <w:r>
+        <w:t>Alexander Mutz</w:t>
+      </w:r>
+    </w:p>
+    <w:p/>
+    <w:p/>
+    <w:p>
+      <w:pPr>
+        <w:pStyle w:val="berschrift1"/>
+      </w:pPr>
+      <w:bookmarkStart w:id="16" w:name="_Toc139039225"/>
       <w:r>
         <w:lastRenderedPageBreak/>
         <w:t>Druckprozess</w:t>
       </w:r>
-      <w:bookmarkEnd w:id="7"/>
+      <w:bookmarkEnd w:id="14"/>
+      <w:bookmarkEnd w:id="16"/>
     </w:p>
     <w:p>
       <w:pPr>
         <w:pStyle w:val="Credits"/>
       </w:pPr>
-      <w:bookmarkStart w:id="8" w:name="_Toc139015368"/>
+      <w:bookmarkStart w:id="17" w:name="_Toc139015368"/>
       <w:r>
         <w:t>Gregor Erdmann</w:t>
       </w:r>
-      <w:bookmarkEnd w:id="8"/>
+      <w:bookmarkEnd w:id="17"/>
     </w:p>
     <w:p>
       <w:r>
@@ -1132,11 +1408,13 @@
       <w:pPr>
         <w:pStyle w:val="berschrift2"/>
       </w:pPr>
-      <w:bookmarkStart w:id="9" w:name="_Toc139015369"/>
+      <w:bookmarkStart w:id="18" w:name="_Toc139015369"/>
+      <w:bookmarkStart w:id="19" w:name="_Toc139039226"/>
       <w:r>
         <w:t>Drucker</w:t>
       </w:r>
-      <w:bookmarkEnd w:id="9"/>
+      <w:bookmarkEnd w:id="18"/>
+      <w:bookmarkEnd w:id="19"/>
     </w:p>
     <w:p>
       <w:r>
@@ -1227,8 +1505,8 @@
         <w:pStyle w:val="Beschriftung"/>
         <w:jc w:val="center"/>
       </w:pPr>
-      <w:bookmarkStart w:id="10" w:name="_Ref139015290"/>
-      <w:bookmarkStart w:id="11" w:name="_Toc139015376"/>
+      <w:bookmarkStart w:id="20" w:name="_Ref139015290"/>
+      <w:bookmarkStart w:id="21" w:name="_Toc139015376"/>
       <w:r>
         <w:t xml:space="preserve">Abbildung </w:t>
       </w:r>
@@ -1243,8 +1521,8 @@
       <w:r>
         <w:t>: FORMIGA P110</w:t>
       </w:r>
-      <w:bookmarkEnd w:id="10"/>
-      <w:bookmarkEnd w:id="11"/>
+      <w:bookmarkEnd w:id="20"/>
+      <w:bookmarkEnd w:id="21"/>
     </w:p>
     <w:p>
       <w:r>
@@ -1369,7 +1647,15 @@
         <w:t> °C</w:t>
       </w:r>
       <w:r>
-        <w:t xml:space="preserve">. Nachdem eine Schicht fertig ist, wird eine neue Schicht Pulver aufgetragen, dabei fährt ein Rakel von rechts nach links, bzw. von links nach rechts und verteilt das Material gleichmäßig. Dieser Vorgang wird wiederholt, bis die oberste Schicht des Modells gedruckt ist. Danach kühlt das Material langsam ab. Es entstehen feste Gebilde, an den Stellen, welche vom Laser erhitzt wurden. </w:t>
+        <w:t xml:space="preserve">. Nachdem eine Schicht fertig ist, wird eine neue Schicht Pulver aufgetragen, dabei fährt </w:t>
+      </w:r>
+      <w:proofErr w:type="gramStart"/>
+      <w:r>
+        <w:t>ein Rakel</w:t>
+      </w:r>
+      <w:proofErr w:type="gramEnd"/>
+      <w:r>
+        <w:t xml:space="preserve"> von rechts nach links, bzw. von links nach rechts und verteilt das Material gleichmäßig. Dieser Vorgang wird wiederholt, bis die oberste Schicht des Modells gedruckt ist. Danach kühlt das Material langsam ab. Es entstehen feste Gebilde, an den Stellen, welche vom Laser erhitzt wurden. </w:t>
       </w:r>
       <w:r>
         <w:t xml:space="preserve">Das nicht erhitzte Pulver verbleibt lose in der Druckkammer und muss im Anschluss an den Druck entfernt werden. </w:t>
@@ -1381,14 +1667,21 @@
         <w:t>iese</w:t>
       </w:r>
       <w:r>
-        <w:t>s Altpulver kann genutzt werden um Probedrucke durchzufüh</w:t>
+        <w:t xml:space="preserve">s Altpulver kann genutzt </w:t>
+      </w:r>
+      <w:proofErr w:type="gramStart"/>
+      <w:r>
+        <w:t>werden</w:t>
+      </w:r>
+      <w:proofErr w:type="gramEnd"/>
+      <w:r>
+        <w:t xml:space="preserve"> um Probedrucke durchzuführen, damit die Materialkosten gering bleiben und nicht bei jedem Druck teures Neupulver verwendet </w:t>
       </w:r>
       <w:r>
         <w:lastRenderedPageBreak/>
-        <w:t xml:space="preserve">ren, damit die Materialkosten gering bleiben und nicht bei jedem Druck teures Neupulver verwendet werden muss. </w:t>
-      </w:r>
-      <w:r>
-        <w:br/>
+        <w:t xml:space="preserve">werden muss. </w:t>
+      </w:r>
+      <w:r>
         <w:t xml:space="preserve">Der Druckprozess findet im sogenannten Bauraum statt. Dieser hat die Maße </w:t>
       </w:r>
       <w:r>
@@ -1432,23 +1725,27 @@
       <w:pPr>
         <w:pStyle w:val="berschrift1"/>
       </w:pPr>
-      <w:bookmarkStart w:id="12" w:name="_Toc139015370"/>
+      <w:bookmarkStart w:id="22" w:name="_Toc139015370"/>
+      <w:bookmarkStart w:id="23" w:name="_Toc139039227"/>
       <w:r>
         <w:lastRenderedPageBreak/>
         <w:t>Bewertung des Drucks</w:t>
       </w:r>
-      <w:bookmarkEnd w:id="12"/>
+      <w:bookmarkEnd w:id="22"/>
+      <w:bookmarkEnd w:id="23"/>
     </w:p>
     <w:p>
       <w:pPr>
         <w:pStyle w:val="berschrift1"/>
       </w:pPr>
-      <w:bookmarkStart w:id="13" w:name="_Toc139015371"/>
+      <w:bookmarkStart w:id="24" w:name="_Toc139015371"/>
+      <w:bookmarkStart w:id="25" w:name="_Toc139039228"/>
       <w:r>
         <w:lastRenderedPageBreak/>
         <w:t>Zusammenfassung und Fazit</w:t>
       </w:r>
-      <w:bookmarkEnd w:id="13"/>
+      <w:bookmarkEnd w:id="24"/>
+      <w:bookmarkEnd w:id="25"/>
     </w:p>
     <w:p>
       <w:pPr>
@@ -1458,9 +1755,11 @@
           <w:numId w:val="0"/>
         </w:numPr>
       </w:pPr>
-      <w:bookmarkStart w:id="14" w:name="_Ref491742270"/>
-      <w:bookmarkStart w:id="15" w:name="_Ref491742277"/>
-      <w:bookmarkStart w:id="16" w:name="_Toc139015372"/>
+      <w:bookmarkStart w:id="26" w:name="_Toc139015372"/>
+      <w:bookmarkStart w:id="27" w:name="_Toc138863181"/>
+      <w:bookmarkStart w:id="28" w:name="_Ref491742270"/>
+      <w:bookmarkStart w:id="29" w:name="_Ref491742277"/>
+      <w:bookmarkStart w:id="30" w:name="_Toc139039229"/>
       <w:r>
         <w:lastRenderedPageBreak/>
         <w:t>L</w:t>
@@ -1468,7 +1767,9 @@
       <w:r>
         <w:t>iteraturverzeichnis</w:t>
       </w:r>
-      <w:bookmarkEnd w:id="16"/>
+      <w:bookmarkEnd w:id="26"/>
+      <w:bookmarkEnd w:id="27"/>
+      <w:bookmarkEnd w:id="30"/>
     </w:p>
     <w:p>
       <w:r>
@@ -1638,12 +1939,16 @@
           <w:numId w:val="0"/>
         </w:numPr>
       </w:pPr>
-      <w:bookmarkStart w:id="17" w:name="_Toc139015373"/>
+      <w:bookmarkStart w:id="31" w:name="_Toc139015373"/>
+      <w:bookmarkStart w:id="32" w:name="_Toc138863182"/>
+      <w:bookmarkStart w:id="33" w:name="_Toc139039230"/>
       <w:r>
         <w:lastRenderedPageBreak/>
         <w:t>Abbildungsverzeichnis</w:t>
       </w:r>
-      <w:bookmarkEnd w:id="17"/>
+      <w:bookmarkEnd w:id="31"/>
+      <w:bookmarkEnd w:id="32"/>
+      <w:bookmarkEnd w:id="33"/>
     </w:p>
     <w:p>
       <w:pPr>
@@ -1655,6 +1960,31 @@
           <w14:ligatures w14:val="standardContextual"/>
         </w:rPr>
       </w:pPr>
+      <w:r>
+        <w:fldChar w:fldCharType="begin"/>
+      </w:r>
+      <w:r>
+        <w:instrText xml:space="preserve"> </w:instrText>
+      </w:r>
+      <w:r>
+        <w:instrText>TOC</w:instrText>
+      </w:r>
+      <w:r>
+        <w:instrText xml:space="preserve"> \c "Abbildung" </w:instrText>
+      </w:r>
+      <w:r>
+        <w:fldChar w:fldCharType="separate"/>
+      </w:r>
+      <w:r>
+        <w:rPr>
+          <w:b/>
+          <w:bCs/>
+        </w:rPr>
+        <w:t>Es konnten keine Einträge für ein Abbildungsverzeichnis gefunden werden.</w:t>
+      </w:r>
+      <w:r>
+        <w:fldChar w:fldCharType="end"/>
+      </w:r>
       <w:r>
         <w:fldChar w:fldCharType="begin"/>
       </w:r>
@@ -1706,11 +2036,77 @@
           <w:numId w:val="0"/>
         </w:numPr>
       </w:pPr>
-      <w:bookmarkStart w:id="18" w:name="_Toc139015374"/>
+      <w:bookmarkStart w:id="34" w:name="_Toc139015374"/>
+      <w:bookmarkStart w:id="35" w:name="_Toc138863183"/>
+      <w:bookmarkStart w:id="36" w:name="_Toc139039231"/>
       <w:r>
         <w:t>Tabellenverzeichnis</w:t>
       </w:r>
-      <w:bookmarkEnd w:id="18"/>
+      <w:bookmarkEnd w:id="34"/>
+      <w:bookmarkEnd w:id="35"/>
+      <w:bookmarkEnd w:id="36"/>
+    </w:p>
+    <w:p>
+      <w:pPr>
+        <w:pStyle w:val="Abbildungsverzeichnis"/>
+        <w:tabs>
+          <w:tab w:val="left" w:pos="1139"/>
+        </w:tabs>
+        <w:rPr>
+          <w:rFonts w:asciiTheme="minorHAnsi" w:eastAsiaTheme="minorEastAsia" w:hAnsiTheme="minorHAnsi" w:cstheme="minorBidi"/>
+          <w:kern w:val="2"/>
+          <w:szCs w:val="22"/>
+          <w14:ligatures w14:val="standardContextual"/>
+        </w:rPr>
+      </w:pPr>
+      <w:r>
+        <w:fldChar w:fldCharType="begin"/>
+      </w:r>
+      <w:r>
+        <w:instrText xml:space="preserve"> </w:instrText>
+      </w:r>
+      <w:r>
+        <w:instrText>TOC</w:instrText>
+      </w:r>
+      <w:r>
+        <w:instrText xml:space="preserve"> \c "Tabelle" </w:instrText>
+      </w:r>
+      <w:r>
+        <w:fldChar w:fldCharType="separate"/>
+      </w:r>
+      <w:r>
+        <w:t>Tabelle 1</w:t>
+      </w:r>
+      <w:r>
+        <w:rPr>
+          <w:rFonts w:asciiTheme="minorHAnsi" w:eastAsiaTheme="minorEastAsia" w:hAnsiTheme="minorHAnsi" w:cstheme="minorBidi"/>
+          <w:kern w:val="2"/>
+          <w:szCs w:val="22"/>
+          <w14:ligatures w14:val="standardContextual"/>
+        </w:rPr>
+        <w:tab/>
+      </w:r>
+      <w:r>
+        <w:t>Bearbeitungsübersicht</w:t>
+      </w:r>
+      <w:r>
+        <w:tab/>
+      </w:r>
+      <w:r>
+        <w:fldChar w:fldCharType="begin"/>
+      </w:r>
+      <w:r>
+        <w:instrText xml:space="preserve"> PAGEREF _Toc139015484 \h </w:instrText>
+      </w:r>
+      <w:r>
+        <w:fldChar w:fldCharType="separate"/>
+      </w:r>
+      <w:r>
+        <w:t>2</w:t>
+      </w:r>
+      <w:r>
+        <w:fldChar w:fldCharType="end"/>
+      </w:r>
     </w:p>
     <w:p>
       <w:pPr>
@@ -1725,6 +2121,9 @@
           <w14:ligatures w14:val="standardContextual"/>
         </w:rPr>
       </w:pPr>
+      <w:r>
+        <w:fldChar w:fldCharType="end"/>
+      </w:r>
       <w:r>
         <w:fldChar w:fldCharType="begin"/>
       </w:r>
@@ -1786,13 +2185,17 @@
         <w:lastRenderedPageBreak/>
         <w:fldChar w:fldCharType="end"/>
       </w:r>
-      <w:bookmarkStart w:id="19" w:name="_Toc139015375"/>
-      <w:bookmarkEnd w:id="14"/>
-      <w:bookmarkEnd w:id="15"/>
+      <w:bookmarkStart w:id="37" w:name="_Toc139015375"/>
+      <w:bookmarkStart w:id="38" w:name="_Toc138863184"/>
+      <w:bookmarkStart w:id="39" w:name="_Toc139039232"/>
+      <w:bookmarkEnd w:id="28"/>
+      <w:bookmarkEnd w:id="29"/>
       <w:r>
         <w:t>Erklärung über die eigenständige Erstellung der Arbeit</w:t>
       </w:r>
-      <w:bookmarkEnd w:id="19"/>
+      <w:bookmarkEnd w:id="37"/>
+      <w:bookmarkEnd w:id="38"/>
+      <w:bookmarkEnd w:id="39"/>
     </w:p>
     <w:p>
       <w:pPr>
@@ -2025,7 +2428,9 @@
     </w:p>
     <w:p/>
     <w:sectPr>
-      <w:headerReference w:type="first" r:id="rId13"/>
+      <w:headerReference w:type="default" r:id="rId13"/>
+      <w:footerReference w:type="default" r:id="rId14"/>
+      <w:headerReference w:type="first" r:id="rId15"/>
       <w:pgSz w:w="11906" w:h="16838" w:code="9"/>
       <w:pgMar w:top="1418" w:right="1134" w:bottom="1418" w:left="1701" w:header="720" w:footer="720" w:gutter="0"/>
       <w:pgNumType w:start="0"/>
@@ -2051,7 +2456,24 @@
       </w:r>
     </w:p>
   </w:endnote>
+  <w:endnote w:type="continuationNotice" w:id="1">
+    <w:p>
+      <w:pPr>
+        <w:spacing w:before="0" w:line="240" w:lineRule="auto"/>
+      </w:pPr>
+    </w:p>
+  </w:endnote>
 </w:endnotes>
+</file>
+
+<file path=word/footer1.xml><?xml version="1.0" encoding="utf-8"?>
+<w:ftr xmlns:wpc="http://schemas.microsoft.com/office/word/2010/wordprocessingCanvas" xmlns:cx="http://schemas.microsoft.com/office/drawing/2014/chartex" xmlns:cx1="http://schemas.microsoft.com/office/drawing/2015/9/8/chartex" xmlns:cx2="http://schemas.microsoft.com/office/drawing/2015/10/21/chartex" xmlns:cx3="http://schemas.microsoft.com/office/drawing/2016/5/9/chartex" xmlns:cx4="http://schemas.microsoft.com/office/drawing/2016/5/10/chartex" xmlns:cx5="http://schemas.microsoft.com/office/drawing/2016/5/11/chartex" xmlns:cx6="http://schemas.microsoft.com/office/drawing/2016/5/12/chartex" xmlns:cx7="http://schemas.microsoft.com/office/drawing/2016/5/13/chartex" xmlns:cx8="http://schemas.microsoft.com/office/drawing/2016/5/14/chartex" xmlns:mc="http://schemas.openxmlformats.org/markup-compatibility/2006" xmlns:aink="http://schemas.microsoft.com/office/drawing/2016/ink" xmlns:am3d="http://schemas.microsoft.com/office/drawing/2017/model3d" xmlns:o="urn:schemas-microsoft-com:office:office" xmlns:oel="http://schemas.microsoft.com/office/2019/extlst" xmlns:r="http://schemas.openxmlformats.org/officeDocument/2006/relationships" xmlns:m="http://schemas.openxmlformats.org/officeDocument/2006/math" xmlns:v="urn:schemas-microsoft-com:vml" xmlns:wp14="http://schemas.microsoft.com/office/word/2010/wordprocessingDrawing" xmlns:wp="http://schemas.openxmlformats.org/drawingml/2006/wordprocessingDrawing" xmlns:w10="urn:schemas-microsoft-com:office:word" xmlns:w="http://schemas.openxmlformats.org/wordprocessingml/2006/main" xmlns:w14="http://schemas.microsoft.com/office/word/2010/wordml" xmlns:w15="http://schemas.microsoft.com/office/word/2012/wordml" xmlns:w16cex="http://schemas.microsoft.com/office/word/2018/wordml/cex" xmlns:w16cid="http://schemas.microsoft.com/office/word/2016/wordml/cid" xmlns:w16="http://schemas.microsoft.com/office/word/2018/wordml" xmlns:w16sdtdh="http://schemas.microsoft.com/office/word/2020/wordml/sdtdatahash" xmlns:w16se="http://schemas.microsoft.com/office/word/2015/wordml/symex" xmlns:wpg="http://schemas.microsoft.com/office/word/2010/wordprocessingGroup" xmlns:wpi="http://schemas.microsoft.com/office/word/2010/wordprocessingInk" xmlns:wne="http://schemas.microsoft.com/office/word/2006/wordml" xmlns:wps="http://schemas.microsoft.com/office/word/2010/wordprocessingShape" mc:Ignorable="w14 w15 w16se w16cid w16 w16cex w16sdtdh wp14">
+  <w:p>
+    <w:pPr>
+      <w:pStyle w:val="Fuzeile"/>
+    </w:pPr>
+  </w:p>
+</w:ftr>
 </file>
 
 <file path=word/footnotes.xml><?xml version="1.0" encoding="utf-8"?>
@@ -2070,10 +2492,27 @@
       </w:r>
     </w:p>
   </w:footnote>
+  <w:footnote w:type="continuationNotice" w:id="1">
+    <w:p>
+      <w:pPr>
+        <w:spacing w:before="0" w:line="240" w:lineRule="auto"/>
+      </w:pPr>
+    </w:p>
+  </w:footnote>
 </w:footnotes>
 </file>
 
 <file path=word/header1.xml><?xml version="1.0" encoding="utf-8"?>
+<w:hdr xmlns:wpc="http://schemas.microsoft.com/office/word/2010/wordprocessingCanvas" xmlns:cx="http://schemas.microsoft.com/office/drawing/2014/chartex" xmlns:cx1="http://schemas.microsoft.com/office/drawing/2015/9/8/chartex" xmlns:cx2="http://schemas.microsoft.com/office/drawing/2015/10/21/chartex" xmlns:cx3="http://schemas.microsoft.com/office/drawing/2016/5/9/chartex" xmlns:cx4="http://schemas.microsoft.com/office/drawing/2016/5/10/chartex" xmlns:cx5="http://schemas.microsoft.com/office/drawing/2016/5/11/chartex" xmlns:cx6="http://schemas.microsoft.com/office/drawing/2016/5/12/chartex" xmlns:cx7="http://schemas.microsoft.com/office/drawing/2016/5/13/chartex" xmlns:cx8="http://schemas.microsoft.com/office/drawing/2016/5/14/chartex" xmlns:mc="http://schemas.openxmlformats.org/markup-compatibility/2006" xmlns:aink="http://schemas.microsoft.com/office/drawing/2016/ink" xmlns:am3d="http://schemas.microsoft.com/office/drawing/2017/model3d" xmlns:o="urn:schemas-microsoft-com:office:office" xmlns:oel="http://schemas.microsoft.com/office/2019/extlst" xmlns:r="http://schemas.openxmlformats.org/officeDocument/2006/relationships" xmlns:m="http://schemas.openxmlformats.org/officeDocument/2006/math" xmlns:v="urn:schemas-microsoft-com:vml" xmlns:wp14="http://schemas.microsoft.com/office/word/2010/wordprocessingDrawing" xmlns:wp="http://schemas.openxmlformats.org/drawingml/2006/wordprocessingDrawing" xmlns:w10="urn:schemas-microsoft-com:office:word" xmlns:w="http://schemas.openxmlformats.org/wordprocessingml/2006/main" xmlns:w14="http://schemas.microsoft.com/office/word/2010/wordml" xmlns:w15="http://schemas.microsoft.com/office/word/2012/wordml" xmlns:w16cex="http://schemas.microsoft.com/office/word/2018/wordml/cex" xmlns:w16cid="http://schemas.microsoft.com/office/word/2016/wordml/cid" xmlns:w16="http://schemas.microsoft.com/office/word/2018/wordml" xmlns:w16sdtdh="http://schemas.microsoft.com/office/word/2020/wordml/sdtdatahash" xmlns:w16se="http://schemas.microsoft.com/office/word/2015/wordml/symex" xmlns:wpg="http://schemas.microsoft.com/office/word/2010/wordprocessingGroup" xmlns:wpi="http://schemas.microsoft.com/office/word/2010/wordprocessingInk" xmlns:wne="http://schemas.microsoft.com/office/word/2006/wordml" xmlns:wps="http://schemas.microsoft.com/office/word/2010/wordprocessingShape" mc:Ignorable="w14 w15 w16se w16cid w16 w16cex w16sdtdh wp14">
+  <w:p>
+    <w:pPr>
+      <w:pStyle w:val="Kopfzeile"/>
+    </w:pPr>
+  </w:p>
+</w:hdr>
+</file>
+
+<file path=word/header2.xml><?xml version="1.0" encoding="utf-8"?>
 <w:hdr xmlns:wpc="http://schemas.microsoft.com/office/word/2010/wordprocessingCanvas" xmlns:cx="http://schemas.microsoft.com/office/drawing/2014/chartex" xmlns:cx1="http://schemas.microsoft.com/office/drawing/2015/9/8/chartex" xmlns:cx2="http://schemas.microsoft.com/office/drawing/2015/10/21/chartex" xmlns:cx3="http://schemas.microsoft.com/office/drawing/2016/5/9/chartex" xmlns:cx4="http://schemas.microsoft.com/office/drawing/2016/5/10/chartex" xmlns:cx5="http://schemas.microsoft.com/office/drawing/2016/5/11/chartex" xmlns:cx6="http://schemas.microsoft.com/office/drawing/2016/5/12/chartex" xmlns:cx7="http://schemas.microsoft.com/office/drawing/2016/5/13/chartex" xmlns:cx8="http://schemas.microsoft.com/office/drawing/2016/5/14/chartex" xmlns:mc="http://schemas.openxmlformats.org/markup-compatibility/2006" xmlns:aink="http://schemas.microsoft.com/office/drawing/2016/ink" xmlns:am3d="http://schemas.microsoft.com/office/drawing/2017/model3d" xmlns:o="urn:schemas-microsoft-com:office:office" xmlns:oel="http://schemas.microsoft.com/office/2019/extlst" xmlns:r="http://schemas.openxmlformats.org/officeDocument/2006/relationships" xmlns:m="http://schemas.openxmlformats.org/officeDocument/2006/math" xmlns:v="urn:schemas-microsoft-com:vml" xmlns:wp14="http://schemas.microsoft.com/office/word/2010/wordprocessingDrawing" xmlns:wp="http://schemas.openxmlformats.org/drawingml/2006/wordprocessingDrawing" xmlns:w10="urn:schemas-microsoft-com:office:word" xmlns:w="http://schemas.openxmlformats.org/wordprocessingml/2006/main" xmlns:w14="http://schemas.microsoft.com/office/word/2010/wordml" xmlns:w15="http://schemas.microsoft.com/office/word/2012/wordml" xmlns:w16cex="http://schemas.microsoft.com/office/word/2018/wordml/cex" xmlns:w16cid="http://schemas.microsoft.com/office/word/2016/wordml/cid" xmlns:w16="http://schemas.microsoft.com/office/word/2018/wordml" xmlns:w16sdtdh="http://schemas.microsoft.com/office/word/2020/wordml/sdtdatahash" xmlns:w16se="http://schemas.microsoft.com/office/word/2015/wordml/symex" xmlns:wpg="http://schemas.microsoft.com/office/word/2010/wordprocessingGroup" xmlns:wpi="http://schemas.microsoft.com/office/word/2010/wordprocessingInk" xmlns:wne="http://schemas.microsoft.com/office/word/2006/wordml" xmlns:wps="http://schemas.microsoft.com/office/word/2010/wordprocessingShape" mc:Ignorable="w14 w15 w16se w16cid w16 w16cex w16sdtdh wp14">
   <w:p>
     <w:pPr>
@@ -3649,9 +4088,10 @@
   <w:style w:type="paragraph" w:default="1" w:styleId="Standard">
     <w:name w:val="Normal"/>
     <w:qFormat/>
-    <w:rsid w:val="00317974"/>
+    <w:rsid w:val="00595BBC"/>
     <w:pPr>
       <w:spacing w:before="120" w:line="288" w:lineRule="auto"/>
+      <w:jc w:val="both"/>
     </w:pPr>
     <w:rPr>
       <w:rFonts w:ascii="Open Sans" w:hAnsi="Open Sans"/>
@@ -3819,6 +4259,7 @@
   <w:style w:type="character" w:default="1" w:styleId="Absatz-Standardschriftart">
     <w:name w:val="Default Paragraph Font"/>
     <w:uiPriority w:val="1"/>
+    <w:semiHidden/>
     <w:unhideWhenUsed/>
   </w:style>
   <w:style w:type="table" w:default="1" w:styleId="NormaleTabelle">
@@ -4841,12 +5282,11 @@
     <w:basedOn w:val="Standard"/>
     <w:next w:val="Standard"/>
     <w:qFormat/>
-    <w:rsid w:val="002D20A8"/>
+    <w:rsid w:val="00595BBC"/>
     <w:pPr>
       <w:suppressLineNumbers/>
       <w:spacing w:before="0" w:line="240" w:lineRule="exact"/>
       <w:ind w:left="737"/>
-      <w:outlineLvl w:val="0"/>
     </w:pPr>
     <w:rPr>
       <w:smallCaps/>
@@ -5164,7 +5604,7 @@
     </b:Author>
     <b:Title>rct-online.de</b:Title>
     <b:URL>https://www.rct-online.de/de/RctGlossar/detail/id/10</b:URL>
-    <b:RefOrder>2</b:RefOrder>
+    <b:RefOrder>3</b:RefOrder>
   </b:Source>
   <b:Source>
     <b:Tag>3dn22</b:Tag>
@@ -5175,13 +5615,29 @@
     <b:Month>Juli</b:Month>
     <b:Day>14</b:Day>
     <b:URL>https://www.3dnatives.com/de/sls-drucker-220320181/#!</b:URL>
+    <b:RefOrder>2</b:RefOrder>
+  </b:Source>
+  <b:Source>
+    <b:Tag>Aut23</b:Tag>
+    <b:SourceType>InternetSite</b:SourceType>
+    <b:Guid>{B769F2F4-55B0-47F0-B8A6-27B4E1CB91F1}</b:Guid>
+    <b:Title>BUILDING INFORMATION MODELING</b:Title>
+    <b:Year>2023</b:Year>
+    <b:Author>
+      <b:Author>
+        <b:Corporate>Autodesk</b:Corporate>
+      </b:Author>
+    </b:Author>
+    <b:InternetSiteTitle>BAUPLANUNG UND -AUSFÜHRUNG MIT BIM</b:InternetSiteTitle>
+    <b:Day>BIM</b:Day>
+    <b:URL>https://www.autodesk.de/solutions/bim</b:URL>
     <b:RefOrder>1</b:RefOrder>
   </b:Source>
 </b:Sources>
 </file>
 
 <file path=customXml/itemProps1.xml><?xml version="1.0" encoding="utf-8"?>
-<ds:datastoreItem xmlns:ds="http://schemas.openxmlformats.org/officeDocument/2006/customXml" ds:itemID="{CF17CC8A-C455-471A-90D5-8494DCD62B31}">
+<ds:datastoreItem xmlns:ds="http://schemas.openxmlformats.org/officeDocument/2006/customXml" ds:itemID="{5E137CC4-2C7B-478B-AF80-087C9022DC94}">
   <ds:schemaRefs>
     <ds:schemaRef ds:uri="http://schemas.openxmlformats.org/officeDocument/2006/bibliography"/>
   </ds:schemaRefs>

</xml_diff>

<commit_message>
changes for testing 3 - no more of that
</commit_message>
<xml_diff>
--- a/Beleg_LGS.docx
+++ b/Beleg_LGS.docx
@@ -3,9 +3,6 @@
 <w:document xmlns:wpc="http://schemas.microsoft.com/office/word/2010/wordprocessingCanvas" xmlns:cx="http://schemas.microsoft.com/office/drawing/2014/chartex" xmlns:cx1="http://schemas.microsoft.com/office/drawing/2015/9/8/chartex" xmlns:cx2="http://schemas.microsoft.com/office/drawing/2015/10/21/chartex" xmlns:cx3="http://schemas.microsoft.com/office/drawing/2016/5/9/chartex" xmlns:cx4="http://schemas.microsoft.com/office/drawing/2016/5/10/chartex" xmlns:cx5="http://schemas.microsoft.com/office/drawing/2016/5/11/chartex" xmlns:cx6="http://schemas.microsoft.com/office/drawing/2016/5/12/chartex" xmlns:cx7="http://schemas.microsoft.com/office/drawing/2016/5/13/chartex" xmlns:cx8="http://schemas.microsoft.com/office/drawing/2016/5/14/chartex" xmlns:mc="http://schemas.openxmlformats.org/markup-compatibility/2006" xmlns:aink="http://schemas.microsoft.com/office/drawing/2016/ink" xmlns:am3d="http://schemas.microsoft.com/office/drawing/2017/model3d" xmlns:o="urn:schemas-microsoft-com:office:office" xmlns:oel="http://schemas.microsoft.com/office/2019/extlst" xmlns:r="http://schemas.openxmlformats.org/officeDocument/2006/relationships" xmlns:m="http://schemas.openxmlformats.org/officeDocument/2006/math" xmlns:v="urn:schemas-microsoft-com:vml" xmlns:wp14="http://schemas.microsoft.com/office/word/2010/wordprocessingDrawing" xmlns:wp="http://schemas.openxmlformats.org/drawingml/2006/wordprocessingDrawing" xmlns:w10="urn:schemas-microsoft-com:office:word" xmlns:w="http://schemas.openxmlformats.org/wordprocessingml/2006/main" xmlns:w14="http://schemas.microsoft.com/office/word/2010/wordml" xmlns:w15="http://schemas.microsoft.com/office/word/2012/wordml" xmlns:w16cex="http://schemas.microsoft.com/office/word/2018/wordml/cex" xmlns:w16cid="http://schemas.microsoft.com/office/word/2016/wordml/cid" xmlns:w16="http://schemas.microsoft.com/office/word/2018/wordml" xmlns:w16sdtdh="http://schemas.microsoft.com/office/word/2020/wordml/sdtdatahash" xmlns:w16se="http://schemas.microsoft.com/office/word/2015/wordml/symex" xmlns:wpg="http://schemas.microsoft.com/office/word/2010/wordprocessingGroup" xmlns:wpi="http://schemas.microsoft.com/office/word/2010/wordprocessingInk" xmlns:wne="http://schemas.microsoft.com/office/word/2006/wordml" xmlns:wps="http://schemas.microsoft.com/office/word/2010/wordprocessingShape" mc:Ignorable="w14 w15 w16se w16cid w16 w16cex w16sdtdh wp14">
   <w:body>
     <w:p>
-      <w:r>
-        <w:t>s</w:t>
-      </w:r>
       <w:r>
         <w:t>Hochschule für Technik und Wirtschaft Dresden</w:t>
       </w:r>
@@ -1359,6 +1356,7 @@
         </w:sdtContent>
       </w:sdt>
     </w:p>
+    <w:p/>
     <w:p>
       <w:pPr>
         <w:pStyle w:val="berschrift1"/>

</xml_diff>

<commit_message>
pls read Kapitel 1 & 2
</commit_message>
<xml_diff>
--- a/Beleg_LGS.docx
+++ b/Beleg_LGS.docx
@@ -256,7 +256,7 @@
       </w:pPr>
       <w:bookmarkStart w:id="0" w:name="_Toc139015362"/>
       <w:bookmarkStart w:id="1" w:name="_Toc138863179"/>
-      <w:bookmarkStart w:id="2" w:name="_Toc139039220"/>
+      <w:bookmarkStart w:id="2" w:name="_Toc139040776"/>
       <w:r>
         <w:lastRenderedPageBreak/>
         <w:t>Inhaltsverzeichnis</w:t>
@@ -304,7 +304,7 @@
         <w:fldChar w:fldCharType="begin"/>
       </w:r>
       <w:r>
-        <w:instrText xml:space="preserve"> PAGEREF _Toc139039220 \h </w:instrText>
+        <w:instrText xml:space="preserve"> PAGEREF _Toc139040776 \h </w:instrText>
       </w:r>
       <w:r>
         <w:fldChar w:fldCharType="separate"/>
@@ -350,7 +350,7 @@
         <w:fldChar w:fldCharType="begin"/>
       </w:r>
       <w:r>
-        <w:instrText xml:space="preserve"> PAGEREF _Toc139039221 \h </w:instrText>
+        <w:instrText xml:space="preserve"> PAGEREF _Toc139040777 \h </w:instrText>
       </w:r>
       <w:r>
         <w:fldChar w:fldCharType="separate"/>
@@ -396,7 +396,7 @@
         <w:fldChar w:fldCharType="begin"/>
       </w:r>
       <w:r>
-        <w:instrText xml:space="preserve"> PAGEREF _Toc139039222 \h </w:instrText>
+        <w:instrText xml:space="preserve"> PAGEREF _Toc139040778 \h </w:instrText>
       </w:r>
       <w:r>
         <w:fldChar w:fldCharType="separate"/>
@@ -440,7 +440,7 @@
         <w:fldChar w:fldCharType="begin"/>
       </w:r>
       <w:r>
-        <w:instrText xml:space="preserve"> PAGEREF _Toc139039223 \h </w:instrText>
+        <w:instrText xml:space="preserve"> PAGEREF _Toc139040779 \h </w:instrText>
       </w:r>
       <w:r>
         <w:fldChar w:fldCharType="separate"/>
@@ -486,7 +486,7 @@
         <w:fldChar w:fldCharType="begin"/>
       </w:r>
       <w:r>
-        <w:instrText xml:space="preserve"> PAGEREF _Toc139039224 \h </w:instrText>
+        <w:instrText xml:space="preserve"> PAGEREF _Toc139040780 \h </w:instrText>
       </w:r>
       <w:r>
         <w:fldChar w:fldCharType="separate"/>
@@ -532,7 +532,7 @@
         <w:fldChar w:fldCharType="begin"/>
       </w:r>
       <w:r>
-        <w:instrText xml:space="preserve"> PAGEREF _Toc139039225 \h </w:instrText>
+        <w:instrText xml:space="preserve"> PAGEREF _Toc139040781 \h </w:instrText>
       </w:r>
       <w:r>
         <w:fldChar w:fldCharType="separate"/>
@@ -576,7 +576,7 @@
         <w:fldChar w:fldCharType="begin"/>
       </w:r>
       <w:r>
-        <w:instrText xml:space="preserve"> PAGEREF _Toc139039226 \h </w:instrText>
+        <w:instrText xml:space="preserve"> PAGEREF _Toc139040782 \h </w:instrText>
       </w:r>
       <w:r>
         <w:fldChar w:fldCharType="separate"/>
@@ -622,7 +622,7 @@
         <w:fldChar w:fldCharType="begin"/>
       </w:r>
       <w:r>
-        <w:instrText xml:space="preserve"> PAGEREF _Toc139039227 \h </w:instrText>
+        <w:instrText xml:space="preserve"> PAGEREF _Toc139040783 \h </w:instrText>
       </w:r>
       <w:r>
         <w:fldChar w:fldCharType="separate"/>
@@ -668,7 +668,7 @@
         <w:fldChar w:fldCharType="begin"/>
       </w:r>
       <w:r>
-        <w:instrText xml:space="preserve"> PAGEREF _Toc139039228 \h </w:instrText>
+        <w:instrText xml:space="preserve"> PAGEREF _Toc139040784 \h </w:instrText>
       </w:r>
       <w:r>
         <w:fldChar w:fldCharType="separate"/>
@@ -701,7 +701,7 @@
         <w:fldChar w:fldCharType="begin"/>
       </w:r>
       <w:r>
-        <w:instrText xml:space="preserve"> PAGEREF _Toc139039229 \h </w:instrText>
+        <w:instrText xml:space="preserve"> PAGEREF _Toc139040785 \h </w:instrText>
       </w:r>
       <w:r>
         <w:fldChar w:fldCharType="separate"/>
@@ -734,7 +734,7 @@
         <w:fldChar w:fldCharType="begin"/>
       </w:r>
       <w:r>
-        <w:instrText xml:space="preserve"> PAGEREF _Toc139039230 \h </w:instrText>
+        <w:instrText xml:space="preserve"> PAGEREF _Toc139040786 \h </w:instrText>
       </w:r>
       <w:r>
         <w:fldChar w:fldCharType="separate"/>
@@ -767,7 +767,7 @@
         <w:fldChar w:fldCharType="begin"/>
       </w:r>
       <w:r>
-        <w:instrText xml:space="preserve"> PAGEREF _Toc139039231 \h </w:instrText>
+        <w:instrText xml:space="preserve"> PAGEREF _Toc139040787 \h </w:instrText>
       </w:r>
       <w:r>
         <w:fldChar w:fldCharType="separate"/>
@@ -800,7 +800,7 @@
         <w:fldChar w:fldCharType="begin"/>
       </w:r>
       <w:r>
-        <w:instrText xml:space="preserve"> PAGEREF _Toc139039232 \h </w:instrText>
+        <w:instrText xml:space="preserve"> PAGEREF _Toc139040788 \h </w:instrText>
       </w:r>
       <w:r>
         <w:fldChar w:fldCharType="separate"/>
@@ -823,7 +823,7 @@
       <w:bookmarkStart w:id="3" w:name="_Ref490562273"/>
       <w:bookmarkStart w:id="4" w:name="_Toc139015363"/>
       <w:bookmarkStart w:id="5" w:name="_Toc138863180"/>
-      <w:bookmarkStart w:id="6" w:name="_Toc139039221"/>
+      <w:bookmarkStart w:id="6" w:name="_Toc139040777"/>
       <w:r>
         <w:t>Einleitung</w:t>
       </w:r>
@@ -873,15 +873,7 @@
         <w:t xml:space="preserve"> </w:t>
       </w:r>
       <w:r>
-        <w:t xml:space="preserve">Ein vorliegendes „Building Information Modeling“ (BIM) Modell des „Laborgebäude </w:t>
-      </w:r>
-      <w:proofErr w:type="spellStart"/>
-      <w:r>
-        <w:t>Schnorrstraße</w:t>
-      </w:r>
-      <w:proofErr w:type="spellEnd"/>
-      <w:r>
-        <w:t>“, nachfolgend LGS genannt, sollte im Maßstab 1:250 als Anschauungsobjekt gedruckt werden. Die Forschungsfragen</w:t>
+        <w:t>Ein vorliegendes „Building Information Modeling“ (BIM) Modell des „Laborgebäude Schnorrstraße“, nachfolgend LGS genannt, sollte im Maßstab 1:250 als Anschauungsobjekt gedruckt werden. Die Forschungsfragen</w:t>
       </w:r>
       <w:r>
         <w:t>,</w:t>
@@ -928,47 +920,25 @@
         <w:rPr>
           <w:i/>
         </w:rPr>
-        <w:t xml:space="preserve">Autodesk </w:t>
-      </w:r>
-      <w:proofErr w:type="spellStart"/>
+        <w:t>Autodesk Revit 2022</w:t>
+      </w:r>
+      <w:r>
+        <w:t xml:space="preserve"> für die meisten geometrischen Änderungen, der CAD-Software </w:t>
+      </w:r>
       <w:r>
         <w:rPr>
           <w:i/>
         </w:rPr>
-        <w:t>Revit</w:t>
-      </w:r>
-      <w:proofErr w:type="spellEnd"/>
+        <w:t>Autodesk AutoCAD 2023</w:t>
+      </w:r>
+      <w:r>
+        <w:t xml:space="preserve"> für Problemlösungen beim Export und der feineren Bereinigung des Modells und schließlich der „Druckbarmachung“ mittels </w:t>
+      </w:r>
       <w:r>
         <w:rPr>
           <w:i/>
         </w:rPr>
-        <w:t xml:space="preserve"> 2022</w:t>
-      </w:r>
-      <w:r>
-        <w:t xml:space="preserve"> für die meisten geometrischen Änderungen, der CAD-Software </w:t>
-      </w:r>
-      <w:r>
-        <w:rPr>
-          <w:i/>
-        </w:rPr>
-        <w:t>Autodesk AutoCAD 2023</w:t>
-      </w:r>
-      <w:r>
-        <w:t xml:space="preserve"> für Problemlösungen beim Export und der feineren Bereinigung des Modells und schließlich der „Druckbarmachung“ mittels </w:t>
-      </w:r>
-      <w:proofErr w:type="spellStart"/>
-      <w:r>
-        <w:rPr>
-          <w:i/>
-        </w:rPr>
-        <w:t>Materialise</w:t>
-      </w:r>
-      <w:proofErr w:type="spellEnd"/>
-      <w:r>
-        <w:rPr>
-          <w:i/>
-        </w:rPr>
-        <w:t xml:space="preserve"> Magics 26.0</w:t>
+        <w:t>Materialise Magics 26.0</w:t>
       </w:r>
       <w:r>
         <w:rPr>
@@ -1046,7 +1016,7 @@
     </w:p>
     <w:tbl>
       <w:tblPr>
-        <w:tblW w:w="0" w:type="auto"/>
+        <w:tblW w:w="5000" w:type="pct"/>
         <w:tblBorders>
           <w:top w:val="single" w:sz="4" w:space="0" w:color="auto"/>
           <w:left w:val="single" w:sz="4" w:space="0" w:color="auto"/>
@@ -1058,19 +1028,20 @@
         <w:tblLook w:val="04A0" w:firstRow="1" w:lastRow="0" w:firstColumn="1" w:lastColumn="0" w:noHBand="0" w:noVBand="1"/>
       </w:tblPr>
       <w:tblGrid>
-        <w:gridCol w:w="2312"/>
-        <w:gridCol w:w="2296"/>
-        <w:gridCol w:w="2324"/>
-        <w:gridCol w:w="2129"/>
+        <w:gridCol w:w="2266"/>
+        <w:gridCol w:w="2265"/>
+        <w:gridCol w:w="2265"/>
+        <w:gridCol w:w="2265"/>
       </w:tblGrid>
       <w:tr>
         <w:tc>
           <w:tcPr>
-            <w:tcW w:w="2312" w:type="dxa"/>
+            <w:tcW w:w="1250" w:type="pct"/>
             <w:shd w:val="clear" w:color="auto" w:fill="auto"/>
           </w:tcPr>
           <w:p>
             <w:pPr>
+              <w:jc w:val="center"/>
               <w:rPr>
                 <w:snapToGrid w:val="0"/>
                 <w:color w:val="000000"/>
@@ -1086,17 +1057,18 @@
               <w:rPr>
                 <w:color w:val="000000"/>
               </w:rPr>
-              <w:t>emeinsame Bearbeitung</w:t>
+              <w:t>emeinsam</w:t>
             </w:r>
           </w:p>
         </w:tc>
         <w:tc>
           <w:tcPr>
-            <w:tcW w:w="2296" w:type="dxa"/>
+            <w:tcW w:w="1250" w:type="pct"/>
             <w:shd w:val="clear" w:color="auto" w:fill="auto"/>
           </w:tcPr>
           <w:p>
             <w:pPr>
+              <w:jc w:val="center"/>
               <w:rPr>
                 <w:snapToGrid w:val="0"/>
                 <w:color w:val="000000"/>
@@ -1112,11 +1084,12 @@
         </w:tc>
         <w:tc>
           <w:tcPr>
-            <w:tcW w:w="2324" w:type="dxa"/>
+            <w:tcW w:w="1250" w:type="pct"/>
             <w:shd w:val="clear" w:color="auto" w:fill="auto"/>
           </w:tcPr>
           <w:p>
             <w:pPr>
+              <w:jc w:val="center"/>
               <w:rPr>
                 <w:color w:val="000000"/>
               </w:rPr>
@@ -1131,10 +1104,11 @@
         </w:tc>
         <w:tc>
           <w:tcPr>
-            <w:tcW w:w="2129" w:type="dxa"/>
+            <w:tcW w:w="1250" w:type="pct"/>
           </w:tcPr>
           <w:p>
             <w:pPr>
+              <w:jc w:val="center"/>
               <w:rPr>
                 <w:color w:val="000000"/>
               </w:rPr>
@@ -1151,7 +1125,7 @@
       <w:tr>
         <w:tc>
           <w:tcPr>
-            <w:tcW w:w="2312" w:type="dxa"/>
+            <w:tcW w:w="1250" w:type="pct"/>
             <w:shd w:val="clear" w:color="auto" w:fill="auto"/>
           </w:tcPr>
           <w:p>
@@ -1164,7 +1138,7 @@
         </w:tc>
         <w:tc>
           <w:tcPr>
-            <w:tcW w:w="2296" w:type="dxa"/>
+            <w:tcW w:w="1250" w:type="pct"/>
             <w:shd w:val="clear" w:color="auto" w:fill="auto"/>
           </w:tcPr>
           <w:p>
@@ -1177,7 +1151,7 @@
         </w:tc>
         <w:tc>
           <w:tcPr>
-            <w:tcW w:w="2324" w:type="dxa"/>
+            <w:tcW w:w="1250" w:type="pct"/>
             <w:shd w:val="clear" w:color="auto" w:fill="auto"/>
           </w:tcPr>
           <w:p>
@@ -1190,7 +1164,7 @@
         </w:tc>
         <w:tc>
           <w:tcPr>
-            <w:tcW w:w="2129" w:type="dxa"/>
+            <w:tcW w:w="1250" w:type="pct"/>
           </w:tcPr>
           <w:p>
             <w:pPr>
@@ -1207,7 +1181,7 @@
         <w:pStyle w:val="berschrift1"/>
       </w:pPr>
       <w:bookmarkStart w:id="11" w:name="_Toc139015366"/>
-      <w:bookmarkStart w:id="12" w:name="_Toc139039222"/>
+      <w:bookmarkStart w:id="12" w:name="_Toc139040778"/>
       <w:r>
         <w:lastRenderedPageBreak/>
         <w:t>Ablauf</w:t>
@@ -1220,22 +1194,14 @@
         <w:pStyle w:val="Credits"/>
       </w:pPr>
       <w:r>
-        <w:t xml:space="preserve">Gregor Erdmann, Robert </w:t>
-      </w:r>
-      <w:proofErr w:type="spellStart"/>
-      <w:r>
-        <w:t>Landrock</w:t>
-      </w:r>
-      <w:proofErr w:type="spellEnd"/>
-      <w:r>
-        <w:t>, Alexander Mutz</w:t>
+        <w:t>Gregor Erdmann, Robert Landrock, Alexander Mutz</w:t>
       </w:r>
     </w:p>
     <w:p>
       <w:pPr>
         <w:pStyle w:val="berschrift2"/>
       </w:pPr>
-      <w:bookmarkStart w:id="13" w:name="_Toc139039223"/>
+      <w:bookmarkStart w:id="13" w:name="_Toc139040779"/>
       <w:r>
         <w:t>Ausgangsdaten</w:t>
       </w:r>
@@ -1257,50 +1223,32 @@
         <w:rPr>
           <w:i/>
         </w:rPr>
-        <w:t>*.</w:t>
-      </w:r>
-      <w:proofErr w:type="spellStart"/>
+        <w:t>*.rvt</w:t>
+      </w:r>
+      <w:r>
+        <w:t xml:space="preserve">, dem Standardformat der </w:t>
+      </w:r>
+      <w:r>
+        <w:t>BIM-</w:t>
+      </w:r>
+      <w:r>
+        <w:t xml:space="preserve">Software </w:t>
+      </w:r>
       <w:r>
         <w:rPr>
           <w:i/>
         </w:rPr>
-        <w:t>rvt</w:t>
-      </w:r>
-      <w:proofErr w:type="spellEnd"/>
-      <w:r>
-        <w:t xml:space="preserve">, dem Standardformat der </w:t>
-      </w:r>
-      <w:r>
-        <w:t>BIM-</w:t>
-      </w:r>
-      <w:r>
-        <w:t xml:space="preserve">Software </w:t>
+        <w:t>Autodesk Revit</w:t>
+      </w:r>
+      <w:r>
+        <w:t xml:space="preserve"> (im Folgenden nur </w:t>
       </w:r>
       <w:r>
         <w:rPr>
           <w:i/>
         </w:rPr>
-        <w:t xml:space="preserve">Autodesk </w:t>
-      </w:r>
-      <w:proofErr w:type="spellStart"/>
-      <w:r>
-        <w:rPr>
-          <w:i/>
-        </w:rPr>
         <w:t>Revit</w:t>
       </w:r>
-      <w:proofErr w:type="spellEnd"/>
-      <w:r>
-        <w:t xml:space="preserve"> (im Folgenden nur </w:t>
-      </w:r>
-      <w:proofErr w:type="spellStart"/>
-      <w:r>
-        <w:rPr>
-          <w:i/>
-        </w:rPr>
-        <w:t>Revit</w:t>
-      </w:r>
-      <w:proofErr w:type="spellEnd"/>
       <w:r>
         <w:t>).</w:t>
       </w:r>
@@ -1355,13 +1303,120 @@
           </w:r>
         </w:sdtContent>
       </w:sdt>
-    </w:p>
-    <w:p/>
+      <w:r>
+        <w:t xml:space="preserve">. Die geometrischen Daten müssen selbstverständlich korrekt wiedergegeben sein, dennoch besteht das Modell aus Einzelteilen, die sich einzeln in Form und Lage bearbeiten lassen. </w:t>
+      </w:r>
+    </w:p>
+    <w:p>
+      <w:r>
+        <w:t xml:space="preserve">Um einen </w:t>
+      </w:r>
+      <w:r>
+        <w:t>guten 3D-Druck, egal mit welchem Verfahren herzustellen muss es sich „[b]</w:t>
+      </w:r>
+      <w:r>
+        <w:t>ei dem exportieren</w:t>
+      </w:r>
+      <w:r>
+        <w:t xml:space="preserve"> </w:t>
+      </w:r>
+      <w:r>
+        <w:t>[</w:t>
+      </w:r>
+      <w:r>
+        <w:rPr>
+          <w:i/>
+        </w:rPr>
+        <w:t>sic</w:t>
+      </w:r>
+      <w:r>
+        <w:t>]</w:t>
+      </w:r>
+      <w:r>
+        <w:t xml:space="preserve"> </w:t>
+      </w:r>
+      <w:r>
+        <w:t xml:space="preserve">Modell </w:t>
+      </w:r>
+      <w:r>
+        <w:t>[…]</w:t>
+      </w:r>
+      <w:r>
+        <w:t xml:space="preserve"> um ein geschlossenes Solid-Modell oder um ein wasserdichtes Volumenmodell handeln.</w:t>
+      </w:r>
+      <w:r>
+        <w:t xml:space="preserve">“ </w:t>
+      </w:r>
+      <w:sdt>
+        <w:sdtPr>
+          <w:id w:val="2088949147"/>
+          <w:citation/>
+        </w:sdtPr>
+        <w:sdtContent>
+          <w:r>
+            <w:fldChar w:fldCharType="begin"/>
+          </w:r>
+          <w:r>
+            <w:instrText xml:space="preserve">CITATION Kon21 \l 1031 </w:instrText>
+          </w:r>
+          <w:r>
+            <w:fldChar w:fldCharType="separate"/>
+          </w:r>
+          <w:r>
+            <w:rPr>
+              <w:noProof/>
+            </w:rPr>
+            <w:t>(Konstruktionsbude, 2021)</w:t>
+          </w:r>
+          <w:r>
+            <w:fldChar w:fldCharType="end"/>
+          </w:r>
+        </w:sdtContent>
+      </w:sdt>
+      <w:r>
+        <w:t xml:space="preserve">, was völlig contraire zum BIM-Modell steht. </w:t>
+      </w:r>
+    </w:p>
+    <w:p>
+      <w:pPr>
+        <w:pStyle w:val="berschrift2"/>
+      </w:pPr>
+      <w:r>
+        <w:t>Zielstellung</w:t>
+      </w:r>
+    </w:p>
+    <w:p>
+      <w:pPr>
+        <w:pStyle w:val="Credits"/>
+      </w:pPr>
+      <w:r>
+        <w:t>Alexander Mutz</w:t>
+      </w:r>
+    </w:p>
+    <w:p>
+      <w:r>
+        <w:t xml:space="preserve">Die Hauptaufgabe, die sich uns also stellte, war das Zusammenfassen der Einzelteile in ein geschlossenes, wasserdichtes Volumenmodell. Bei </w:t>
+      </w:r>
+      <w:r>
+        <w:t>f</w:t>
+      </w:r>
+      <w:r>
+        <w:t xml:space="preserve">ortschreitender Arbeit wurden leider immer mehr Probleme mit den Ausgangsdaten offensichtlich, die dieses Unterfangen </w:t>
+      </w:r>
+      <w:r>
+        <w:t>komplizierter als nötig machten.Durch die Skalierung auf 1:250 sind auch Generalisierungen nötig. Details des LGS, die der Drucker aufgrund seiner Druckauflösung nicht abbilden kann, wurden entfernt, um Problemen vorzubeugen.</w:t>
+      </w:r>
+    </w:p>
+    <w:p>
+      <w:r>
+        <w:t>Desweiteren gab es die Forderung der als Auftraggeberin auftretenden Frau Schäfer, dass die Fenster und Glasfassaden, wenn möglich entfernt würden, um in das Modell hineinsehen zu können. Außerdem sollten das Dach und die obere Etage abnehmbar gestaltet werden.</w:t>
+      </w:r>
+    </w:p>
     <w:p>
       <w:pPr>
         <w:pStyle w:val="berschrift1"/>
       </w:pPr>
-      <w:bookmarkStart w:id="15" w:name="_Toc139039224"/>
+      <w:bookmarkStart w:id="15" w:name="_Toc139040780"/>
       <w:r>
         <w:lastRenderedPageBreak/>
         <w:t>Konkrete Arbeitsschritte</w:t>
@@ -1382,7 +1437,7 @@
       <w:pPr>
         <w:pStyle w:val="berschrift1"/>
       </w:pPr>
-      <w:bookmarkStart w:id="16" w:name="_Toc139039225"/>
+      <w:bookmarkStart w:id="16" w:name="_Toc139040781"/>
       <w:r>
         <w:lastRenderedPageBreak/>
         <w:t>Druckprozess</w:t>
@@ -1410,7 +1465,7 @@
         <w:pStyle w:val="berschrift2"/>
       </w:pPr>
       <w:bookmarkStart w:id="18" w:name="_Toc139015369"/>
-      <w:bookmarkStart w:id="19" w:name="_Toc139039226"/>
+      <w:bookmarkStart w:id="19" w:name="_Toc139040782"/>
       <w:r>
         <w:t>Drucker</w:t>
       </w:r>
@@ -1650,11 +1705,9 @@
       <w:r>
         <w:t xml:space="preserve">. Nachdem eine Schicht fertig ist, wird eine neue Schicht Pulver aufgetragen, dabei fährt </w:t>
       </w:r>
-      <w:proofErr w:type="gramStart"/>
-      <w:r>
-        <w:t>ein Rakel</w:t>
-      </w:r>
-      <w:proofErr w:type="gramEnd"/>
+      <w:r>
+        <w:t>eine Rakel</w:t>
+      </w:r>
       <w:r>
         <w:t xml:space="preserve"> von rechts nach links, bzw. von links nach rechts und verteilt das Material gleichmäßig. Dieser Vorgang wird wiederholt, bis die oberste Schicht des Modells gedruckt ist. Danach kühlt das Material langsam ab. Es entstehen feste Gebilde, an den Stellen, welche vom Laser erhitzt wurden. </w:t>
       </w:r>
@@ -1670,11 +1723,9 @@
       <w:r>
         <w:t xml:space="preserve">s Altpulver kann genutzt </w:t>
       </w:r>
-      <w:proofErr w:type="gramStart"/>
-      <w:r>
-        <w:t>werden</w:t>
-      </w:r>
-      <w:proofErr w:type="gramEnd"/>
+      <w:r>
+        <w:t>werden,</w:t>
+      </w:r>
       <w:r>
         <w:t xml:space="preserve"> um Probedrucke durchzuführen, damit die Materialkosten gering bleiben und nicht bei jedem Druck teures Neupulver verwendet </w:t>
       </w:r>
@@ -1727,7 +1778,7 @@
         <w:pStyle w:val="berschrift1"/>
       </w:pPr>
       <w:bookmarkStart w:id="22" w:name="_Toc139015370"/>
-      <w:bookmarkStart w:id="23" w:name="_Toc139039227"/>
+      <w:bookmarkStart w:id="23" w:name="_Toc139040783"/>
       <w:r>
         <w:lastRenderedPageBreak/>
         <w:t>Bewertung des Drucks</w:t>
@@ -1740,7 +1791,7 @@
         <w:pStyle w:val="berschrift1"/>
       </w:pPr>
       <w:bookmarkStart w:id="24" w:name="_Toc139015371"/>
-      <w:bookmarkStart w:id="25" w:name="_Toc139039228"/>
+      <w:bookmarkStart w:id="25" w:name="_Toc139040784"/>
       <w:r>
         <w:lastRenderedPageBreak/>
         <w:t>Zusammenfassung und Fazit</w:t>
@@ -1758,7 +1809,7 @@
       </w:pPr>
       <w:bookmarkStart w:id="26" w:name="_Toc139015372"/>
       <w:bookmarkStart w:id="27" w:name="_Toc138863181"/>
-      <w:bookmarkStart w:id="28" w:name="_Toc139039229"/>
+      <w:bookmarkStart w:id="28" w:name="_Toc139040785"/>
       <w:bookmarkStart w:id="29" w:name="_Ref491742270"/>
       <w:bookmarkStart w:id="30" w:name="_Ref491742277"/>
       <w:r>
@@ -1850,15 +1901,7 @@
         <w:t xml:space="preserve">Materialise (Hrsg.) </w:t>
       </w:r>
       <w:r>
-        <w:t xml:space="preserve">(o.J.): </w:t>
-      </w:r>
-      <w:proofErr w:type="spellStart"/>
-      <w:r>
-        <w:t>Materalise</w:t>
-      </w:r>
-      <w:proofErr w:type="spellEnd"/>
-      <w:r>
-        <w:t xml:space="preserve"> Software – Magics Schnell</w:t>
+        <w:t>(o.J.): Materalise Software – Magics Schnell</w:t>
       </w:r>
       <w:r>
         <w:t>einstieg &amp; Benutzerhandbuch</w:t>
@@ -1942,7 +1985,7 @@
       </w:pPr>
       <w:bookmarkStart w:id="31" w:name="_Toc139015373"/>
       <w:bookmarkStart w:id="32" w:name="_Toc138863182"/>
-      <w:bookmarkStart w:id="33" w:name="_Toc139039230"/>
+      <w:bookmarkStart w:id="33" w:name="_Toc139040786"/>
       <w:r>
         <w:lastRenderedPageBreak/>
         <w:t>Abbildungsverzeichnis</w:t>
@@ -2039,7 +2082,7 @@
       </w:pPr>
       <w:bookmarkStart w:id="34" w:name="_Toc139015374"/>
       <w:bookmarkStart w:id="35" w:name="_Toc138863183"/>
-      <w:bookmarkStart w:id="36" w:name="_Toc139039231"/>
+      <w:bookmarkStart w:id="36" w:name="_Toc139040787"/>
       <w:r>
         <w:t>Tabellenverzeichnis</w:t>
       </w:r>
@@ -2188,7 +2231,7 @@
       </w:r>
       <w:bookmarkStart w:id="37" w:name="_Toc139015375"/>
       <w:bookmarkStart w:id="38" w:name="_Toc138863184"/>
-      <w:bookmarkStart w:id="39" w:name="_Toc139039232"/>
+      <w:bookmarkStart w:id="39" w:name="_Toc139040788"/>
       <w:bookmarkEnd w:id="29"/>
       <w:bookmarkEnd w:id="30"/>
       <w:r>
@@ -4124,7 +4167,7 @@
   <w:style w:type="paragraph" w:styleId="berschrift2">
     <w:name w:val="heading 2"/>
     <w:basedOn w:val="berschrift1"/>
-    <w:next w:val="Standard"/>
+    <w:next w:val="Credits"/>
     <w:qFormat/>
     <w:pPr>
       <w:pageBreakBefore w:val="0"/>
@@ -5605,7 +5648,7 @@
     </b:Author>
     <b:Title>rct-online.de</b:Title>
     <b:URL>https://www.rct-online.de/de/RctGlossar/detail/id/10</b:URL>
-    <b:RefOrder>3</b:RefOrder>
+    <b:RefOrder>4</b:RefOrder>
   </b:Source>
   <b:Source>
     <b:Tag>3dn22</b:Tag>
@@ -5616,7 +5659,7 @@
     <b:Month>Juli</b:Month>
     <b:Day>14</b:Day>
     <b:URL>https://www.3dnatives.com/de/sls-drucker-220320181/#!</b:URL>
-    <b:RefOrder>2</b:RefOrder>
+    <b:RefOrder>3</b:RefOrder>
   </b:Source>
   <b:Source>
     <b:Tag>Aut23</b:Tag>
@@ -5634,11 +5677,28 @@
     <b:URL>https://www.autodesk.de/solutions/bim</b:URL>
     <b:RefOrder>1</b:RefOrder>
   </b:Source>
+  <b:Source>
+    <b:Tag>Kon21</b:Tag>
+    <b:SourceType>InternetSite</b:SourceType>
+    <b:Guid>{284E2AD7-EB31-456E-9F3F-96DBA0F99F48}</b:Guid>
+    <b:Title>Konstruktionsrichtlinien für den 3D-Druck (FDM)</b:Title>
+    <b:Year>2021</b:Year>
+    <b:InternetSiteTitle>Konstruktionsrichtlinien für den 3D-Druck (FDM)</b:InternetSiteTitle>
+    <b:Month>Oktober</b:Month>
+    <b:Day>26</b:Day>
+    <b:URL>https://konstruktionsbude.de/konstruktionsrichtlinien-3d-druck/</b:URL>
+    <b:Author>
+      <b:Author>
+        <b:Corporate>Konstruktionsbude</b:Corporate>
+      </b:Author>
+    </b:Author>
+    <b:RefOrder>2</b:RefOrder>
+  </b:Source>
 </b:Sources>
 </file>
 
 <file path=customXml/itemProps1.xml><?xml version="1.0" encoding="utf-8"?>
-<ds:datastoreItem xmlns:ds="http://schemas.openxmlformats.org/officeDocument/2006/customXml" ds:itemID="{5E137CC4-2C7B-478B-AF80-087C9022DC94}">
+<ds:datastoreItem xmlns:ds="http://schemas.openxmlformats.org/officeDocument/2006/customXml" ds:itemID="{D6F50D27-2D63-4835-88EA-014E4C571FBF}">
   <ds:schemaRefs>
     <ds:schemaRef ds:uri="http://schemas.openxmlformats.org/officeDocument/2006/bibliography"/>
   </ds:schemaRefs>

</xml_diff>